<commit_message>
update bib and ms
</commit_message>
<xml_diff>
--- a/man/ms.docx
+++ b/man/ms.docx
@@ -432,7 +432,7 @@
         <w:t xml:space="preserve"> </w:t>
       </w:r>
       <w:r>
-        <w:t xml:space="preserve">(Valbuena-Carabaña et al. 2010)</w:t>
+        <w:t xml:space="preserve">(Valbuena-Carabaña et al. 2010a)</w:t>
       </w:r>
       <w:r>
         <w:t xml:space="preserve">.</w:t>
@@ -869,7 +869,7 @@
         <w:t xml:space="preserve"> </w:t>
       </w:r>
       <w:r>
-        <w:t xml:space="preserve">(Camacho-Olmedo et al. 2002, Valbuena-Carabaña et al. 2010, Valbuena-Carabaña and Gil 2017)</w:t>
+        <w:t xml:space="preserve">(Camacho-Olmedo et al. 2002, Valbuena-Carabaña et al. 2010a, Valbuena-Carabaña and Gil 2017)</w:t>
       </w:r>
       <w:r>
         <w:t xml:space="preserve">. Furthermore, conservation status of this species for southern Spain is considered</w:t>
@@ -947,7 +947,7 @@
         <w:t xml:space="preserve"> </w:t>
       </w:r>
       <w:r>
-        <w:t xml:space="preserve">(Garcı́a-Herrera et al. 2007, Trigo et al. 2013, Gouveia and Trigo 2014, Gouveia et al. 2015, Guerreiro et al. 2017, Páscoa et al. 2017)</w:t>
+        <w:t xml:space="preserve">(García-Herrera et al. 2007, Trigo et al. 2013, Gouveia and Trigo 2014, Gouveia et al. 2015, Guerreiro et al. 2017, Páscoa et al. 2017)</w:t>
       </w:r>
       <w:r>
         <w:t xml:space="preserve"> </w:t>
@@ -3608,19 +3608,7 @@
         <w:pStyle w:val="Textodecuerpo"/>
       </w:pPr>
       <w:r>
-        <w:t xml:space="preserve">The analysis of growth changes revealed differences in forest history between sites (Figures 5 and S4). Northern site (SJ) showed two release events (GC &gt; 50 %) detected at stand-wise scale (occurring in more than 50 % of sampled trees): the first during the 1940 decade and the second in the period 1994-2001. These periods alternate with periods of supression. Southern sites (CA-High and CA-Low) showed no release event except one for CA-High at the beginning of the</w:t>
-      </w:r>
-      <w:r>
-        <w:t xml:space="preserve"> </w:t>
-      </w:r>
-      <w:r>
-        <w:rPr>
-          <w:rStyle w:val="VerbatimChar"/>
-        </w:rPr>
-        <w:t xml:space="preserve">REVIEW</w:t>
-      </w:r>
-      <w:r>
-        <w:t xml:space="preserve">1840s? and no suppression event in the last 50 years.</w:t>
+        <w:t xml:space="preserve">The analysis of growth changes revealed differences in forest history between sites (Figures 5 and S4). Northern site (SJ) showed two release events (GC &gt; 50 %) detected at stand-wise scale (occurring in more than 50 % of sampled trees): the first during the 1940 decade and the second in the period 1995-2000. These periods alternate with periods of supression. Southern sites (CA-High and CA-Low) showed no release events except for CA-High at the beginning of the 1830 and no suppression event in the last 50 years.</w:t>
       </w:r>
     </w:p>
     <w:p>
@@ -3955,7 +3943,7 @@
         <w:t xml:space="preserve"> </w:t>
       </w:r>
       <w:r>
-        <w:t xml:space="preserve">(2005 and 2012; Garcı́a-Herrera et al. 2007, Trigo et al. 2013, Vicente-Serrano et al. 2014b)</w:t>
+        <w:t xml:space="preserve">(2005 and 2012; García-Herrera et al. 2007, Trigo et al. 2013, Vicente-Serrano et al. 2014b)</w:t>
       </w:r>
       <w:r>
         <w:t xml:space="preserve"> </w:t>
@@ -4137,7 +4125,16 @@
         <w:t xml:space="preserve">(Pérez-de-Lis et al. 2017)</w:t>
       </w:r>
       <w:r>
-        <w:t xml:space="preserve">. Our results highlight the importance of the drought timing on the tree-growth responses, as have been indicated for other Mediterranean-tree species</w:t>
+        <w:t xml:space="preserve">. Our results are in line with recently studies that indicate the timing of the drought as a key factor determining tree recovery after drought</w:t>
+      </w:r>
+      <w:r>
+        <w:t xml:space="preserve"> </w:t>
+      </w:r>
+      <w:r>
+        <w:t xml:space="preserve">(Huang et al. 2018)</w:t>
+      </w:r>
+      <w:r>
+        <w:t xml:space="preserve">, that also has been observed for other Mediterranean oak species</w:t>
       </w:r>
       <w:r>
         <w:t xml:space="preserve"> </w:t>
@@ -4155,13 +4152,7 @@
         <w:t xml:space="preserve"> </w:t>
       </w:r>
       <w:r>
-        <w:rPr>
-          <w:i/>
-        </w:rPr>
-        <w:t xml:space="preserve">Q. ilex</w:t>
-      </w:r>
-      <w:r>
-        <w:t xml:space="preserve">, Camarero et al. 2015a)</w:t>
+        <w:t xml:space="preserve">Holm oak; Camarero et al. 2015a)</w:t>
       </w:r>
       <w:r>
         <w:t xml:space="preserve">.</w:t>
@@ -4221,6 +4212,14 @@
         <w:pStyle w:val="Textodecuerpo"/>
       </w:pPr>
       <w:r>
+        <w:t xml:space="preserve">–&gt; Ver y resumir páginas 18-19 Notas Naturkunde</w:t>
+      </w:r>
+    </w:p>
+    <w:p>
+      <w:pPr>
+        <w:pStyle w:val="Textodecuerpo"/>
+      </w:pPr>
+      <w:r>
         <w:t xml:space="preserve">A remarkably result is the higher values of resilience for tree-growth obtained during the worst and more severe drought events in our study area (1995 and 1999) (Table S3; Figure 6). A plausible explanation could be the water availability after the drought event. For instance, the months with the highest cumulative rainfall of the past century occured during the first months of 1996 in our southern site (Cáñar) [Torres-MESA]; and years after 1995 were within the wetter of the past 60 years.</w:t>
       </w:r>
     </w:p>
@@ -4506,7 +4505,7 @@
         <w:t xml:space="preserve"> </w:t>
       </w:r>
       <w:r>
-        <w:t xml:space="preserve">(e.g.  Babst et al. 2013, Vicente-Serrano et al. 2014a)</w:t>
+        <w:t xml:space="preserve">(e.g. Babst et al. 2013, Vicente-Serrano et al. 2014a)</w:t>
       </w:r>
       <w:r>
         <w:t xml:space="preserve">, particularly for rear-edge populations</w:t>
@@ -4664,7 +4663,67 @@
         <w:pStyle w:val="FirstParagraph"/>
       </w:pPr>
       <w:r>
-        <w:t xml:space="preserve">Although our sampled sited showed similar tree competence levels (Table 1), the review of historical documents showed that la historia de manejo humano ha sido diferente para cada sitio. Different values of tree-growth were observed between populations and for different elevations within southern location (Figure 4). Low-elevation sites showed lower BAI values than higher-elevation site. A reason that could explain these results is the different degree of anthropic impact related to elevation. Los bosques situados a mas elevación presentan menor presión antrópica que los localizados a menor altitud, por el simple hecho de que estos últimos están mas accesibles. During the last decades, the rural abandonment has lead an decrease of anthropic pressures on the high-elevations zones of Mediterranean mountains (INLCUIR CITA).</w:t>
+        <w:t xml:space="preserve">The Mediterranean mountains, even at high elevations, have suffered strongly transformation of the landscapes driven by human activities throughout history</w:t>
+      </w:r>
+      <w:r>
+        <w:t xml:space="preserve"> </w:t>
+      </w:r>
+      <w:r>
+        <w:t xml:space="preserve">(Regato and Salman n.d.)</w:t>
+      </w:r>
+      <w:r>
+        <w:t xml:space="preserve">. Multiple evidence from palaeoecological studies indicated an intense human impact on vegetation of Sierra Nevada since 3000 cal year BP</w:t>
+      </w:r>
+      <w:r>
+        <w:t xml:space="preserve"> </w:t>
+      </w:r>
+      <w:r>
+        <w:t xml:space="preserve">(Anderson et al. 2011, Jiménez-Moreno et al. 2013, García-Alix et al. 2017,</w:t>
+      </w:r>
+      <w:r>
+        <w:t xml:space="preserve"> </w:t>
+      </w:r>
+      <w:r>
+        <w:t xml:space="preserve">@MesaFernandez2018</w:t>
+      </w:r>
+      <w:r>
+        <w:t xml:space="preserve">)</w:t>
+      </w:r>
+      <w:r>
+        <w:t xml:space="preserve">. From that moment onwards, increases on fire occurrence and both grazing and mining activities, were recorded for this mountain region, with an sharp intensification of the human activities in the last 150 years</w:t>
+      </w:r>
+      <w:r>
+        <w:t xml:space="preserve"> </w:t>
+      </w:r>
+      <w:r>
+        <w:t xml:space="preserve">(García-Alix et al. 2017, Mesa-Fernández et al. 2018)</w:t>
+      </w:r>
+      <w:r>
+        <w:t xml:space="preserve">. Mining, forest clearings, fuelwood and charcoal exploitations, pastoralism and also wars, have strongly impacted on the forest resources in Sierra Nevada. As a consequence of all those activities a loss of about 90% of broadleaf</w:t>
+      </w:r>
+      <w:r>
+        <w:t xml:space="preserve"> </w:t>
+      </w:r>
+      <w:r>
+        <w:rPr>
+          <w:i/>
+        </w:rPr>
+        <w:t xml:space="preserve">Quercus</w:t>
+      </w:r>
+      <w:r>
+        <w:t xml:space="preserve"> </w:t>
+      </w:r>
+      <w:r>
+        <w:t xml:space="preserve">species cover from medium and low elevation occurred in this mountain region</w:t>
+      </w:r>
+      <w:r>
+        <w:t xml:space="preserve"> </w:t>
+      </w:r>
+      <w:r>
+        <w:t xml:space="preserve">(Jiménez Olivencia 1991)</w:t>
+      </w:r>
+      <w:r>
+        <w:t xml:space="preserve">.</w:t>
       </w:r>
     </w:p>
     <w:p>
@@ -4672,361 +4731,692 @@
         <w:pStyle w:val="Textodecuerpo"/>
       </w:pPr>
       <w:r>
-        <w:t xml:space="preserve">comentario –&gt; Aqui pretendo incluir la idea que hablamos en su momento. Quizá están creciendo donde les están dejando crecer (menor impacto antrópico en las zonas mas altas, al menos en los últimos años -abandono de zonas rurales?-)</w:t>
-      </w:r>
-      <w:r>
-        <w:t xml:space="preserve"> </w:t>
-      </w:r>
-      <w:r>
-        <w:t xml:space="preserve">He ralizado una revisión de trabajos que utilicen dendro de Q. pyrenaica para ver si existe una relación entre la edad de las cronos con la elevación.</w:t>
-      </w:r>
-    </w:p>
-    <w:p>
-      <w:pPr>
-        <w:pStyle w:val="Compact"/>
+        <w:t xml:space="preserve">Our study sites have been subjected to an intense exploitation of forest resources. Although the estimated age for our sampled trees was not more than 180 years (Tables 1, 2), several documents reported the presence of oaks before. For instance, the inventories of trees made by the Spanish Navy during the second half of 18th century, recorded the quantity of trees, dividing them into three categories:</w:t>
+      </w:r>
+      <w:r>
+        <w:t xml:space="preserve"> </w:t>
+      </w:r>
+      <w:r>
+        <w:rPr>
+          <w:i/>
+        </w:rPr>
+        <w:t xml:space="preserve">new</w:t>
+      </w:r>
+      <w:r>
+        <w:t xml:space="preserve">,</w:t>
+      </w:r>
+      <w:r>
+        <w:t xml:space="preserve"> </w:t>
+      </w:r>
+      <w:r>
+        <w:rPr>
+          <w:i/>
+        </w:rPr>
+        <w:t xml:space="preserve">growing</w:t>
+      </w:r>
+      <w:r>
+        <w:t xml:space="preserve"> </w:t>
+      </w:r>
+      <w:r>
+        <w:t xml:space="preserve">and</w:t>
+      </w:r>
+      <w:r>
+        <w:t xml:space="preserve"> </w:t>
+      </w:r>
+      <w:r>
+        <w:rPr>
+          <w:i/>
+        </w:rPr>
+        <w:t xml:space="preserve">old</w:t>
+      </w:r>
+      <w:r>
+        <w:t xml:space="preserve"> </w:t>
+      </w:r>
+      <w:r>
+        <w:t xml:space="preserve">(Wing 2015)</w:t>
+      </w:r>
+      <w:r>
+        <w:t xml:space="preserve">. For Cáñar site more than two millions of trees were reported, most of them</w:t>
+      </w:r>
+      <w:r>
+        <w:t xml:space="preserve"> </w:t>
+      </w:r>
+      <w:r>
+        <w:rPr>
+          <w:i/>
+        </w:rPr>
+        <w:t xml:space="preserve">news</w:t>
+      </w:r>
+      <w:r>
+        <w:t xml:space="preserve">, and no</w:t>
+      </w:r>
+      <w:r>
+        <w:t xml:space="preserve"> </w:t>
+      </w:r>
+      <w:r>
+        <w:rPr>
+          <w:i/>
+        </w:rPr>
+        <w:t xml:space="preserve">old</w:t>
+      </w:r>
+      <w:r>
+        <w:t xml:space="preserve"> </w:t>
+      </w:r>
+      <w:r>
+        <w:t xml:space="preserve">trees were counted, suggesting recent wood fellings. Less quantity were reported for San Juan location (circa 700 000 trees), which 220</w:t>
+      </w:r>
+      <w:r>
+        <w:t xml:space="preserve"> </w:t>
+      </w:r>
+      <w:r>
+        <w:rPr>
+          <w:i/>
+        </w:rPr>
+        <w:t xml:space="preserve">old</w:t>
+      </w:r>
+      <w:r>
+        <w:t xml:space="preserve"> </w:t>
+      </w:r>
+      <w:r>
+        <w:t xml:space="preserve">trees and 56 700</w:t>
+      </w:r>
+      <w:r>
+        <w:t xml:space="preserve"> </w:t>
+      </w:r>
+      <w:r>
+        <w:rPr>
+          <w:i/>
+        </w:rPr>
+        <w:t xml:space="preserve">growing</w:t>
+      </w:r>
+      <w:r>
+        <w:t xml:space="preserve"> </w:t>
+      </w:r>
+      <w:r>
+        <w:t xml:space="preserve">(</w:t>
+      </w:r>
+      <w:r>
+        <w:rPr>
+          <w:b/>
+        </w:rPr>
+        <w:t xml:space="preserve">???</w:t>
+      </w:r>
+      <w:r>
+        <w:t xml:space="preserve">)</w:t>
+      </w:r>
+      <w:r>
+        <w:t xml:space="preserve">. These numbers are a reflect of the intense exploitation of the forest resources occurring up to the end of nineteenth century</w:t>
+      </w:r>
+      <w:r>
+        <w:t xml:space="preserve"> </w:t>
+      </w:r>
+      <w:r>
+        <w:t xml:space="preserve">(Valbuena-Carabaña et al. 2010b, Calatrava and Sayadi 2019)</w:t>
+      </w:r>
+      <w:r>
+        <w:t xml:space="preserve"> </w:t>
+      </w:r>
+      <w:r>
+        <w:t xml:space="preserve">and also concur with the regeneration peaks observed for several Iberian oak woodlands</w:t>
+      </w:r>
+      <w:r>
+        <w:t xml:space="preserve"> </w:t>
+      </w:r>
+      <w:r>
+        <w:t xml:space="preserve">(e.g. Gea-Izquierdo and Cañellas 2014, GeaIzquierdo2015; Dorado-Liñán et al. 2017a)</w:t>
+      </w:r>
+      <w:r>
+        <w:t xml:space="preserve">.</w:t>
+      </w:r>
+    </w:p>
+    <w:p>
+      <w:pPr>
+        <w:pStyle w:val="Textodecuerpo"/>
+      </w:pPr>
+      <w:r>
+        <w:t xml:space="preserve">We found similar tree competence levels in our sampled sites (Table 1), but differences in tree size and age suggest different management origin (</w:t>
+      </w:r>
+      <w:r>
+        <w:rPr>
+          <w:i/>
+        </w:rPr>
+        <w:t xml:space="preserve">i.e.</w:t>
+      </w:r>
+      <w:r>
+        <w:t xml:space="preserve"> </w:t>
+      </w:r>
+      <w:r>
+        <w:t xml:space="preserve">land-use legacy). Our study sites had different land-use trajectories driven by the differential pattern of the natural resource use</w:t>
+      </w:r>
+      <w:r>
+        <w:t xml:space="preserve"> </w:t>
+      </w:r>
+      <w:r>
+        <w:t xml:space="preserve">(Martín-Civantos 2014, Jiménez-Olivencia et al. 2015)</w:t>
+      </w:r>
+      <w:r>
+        <w:t xml:space="preserve">.</w:t>
+      </w:r>
+    </w:p>
+    <w:p>
+      <w:pPr>
+        <w:pStyle w:val="Textodecuerpo"/>
+      </w:pPr>
+      <w:r>
+        <w:t xml:space="preserve">In Northern sites (</w:t>
+      </w:r>
+      <w:r>
+        <w:rPr>
+          <w:i/>
+        </w:rPr>
+        <w:t xml:space="preserve">e.g.</w:t>
+      </w:r>
+      <w:r>
+        <w:t xml:space="preserve"> </w:t>
+      </w:r>
+      <w:r>
+        <w:t xml:space="preserve">San Juan), there is a sequentially distribution of the land uses along the elevational gradient [CITA CATALOGO]. Grasslands and shrublands for cattle farming are located at high elevations. Then forests formation with some croplands; and then, at lowlands, irrigated terraces with tree crops. Another activities could conditioning the natural resources uses. For instance, San Juan oak woodland is located in an area with a high concentration of mines and quarries that have been exploited intermittently throughout history (citas), with two periods of intense activity, the second half of the 19th century after the publication of detailed mineralogical reports by</w:t>
+      </w:r>
+      <w:r>
+        <w:t xml:space="preserve"> </w:t>
+      </w:r>
+      <w:r>
+        <w:t xml:space="preserve">(</w:t>
+      </w:r>
+      <w:r>
+        <w:rPr>
+          <w:b/>
+        </w:rPr>
+        <w:t xml:space="preserve">???</w:t>
+      </w:r>
+      <w:r>
+        <w:t xml:space="preserve">)</w:t>
+      </w:r>
+      <w:r>
+        <w:t xml:space="preserve">; and during the first decades of the twentieth century until 1960, which is the last year in which there is evidence of the existence of mining activity [cita]. The mining activity in San Juan site have strongly conditioned the forest structure.</w:t>
+      </w:r>
+    </w:p>
+    <w:p>
+      <w:pPr>
+        <w:pStyle w:val="Textodecuerpo"/>
+      </w:pPr>
+      <w:r>
+        <w:t xml:space="preserve">On the other hand, woodland areas of the southern slopes (</w:t>
+      </w:r>
+      <w:r>
+        <w:rPr>
+          <w:i/>
+        </w:rPr>
+        <w:t xml:space="preserve">e.g.</w:t>
+      </w:r>
+      <w:r>
+        <w:t xml:space="preserve"> </w:t>
+      </w:r>
+      <w:r>
+        <w:t xml:space="preserve">Cáñar) are mixed with a greater percentage of croplands, even reached high elevation (mainly barley, rye and potatoes)</w:t>
+      </w:r>
+      <w:r>
+        <w:t xml:space="preserve">(Calatrava and Sayadi 2019)</w:t>
+      </w:r>
+      <w:r>
+        <w:t xml:space="preserve">. Forest resources (firewood, charcoal, acorns) were used in a continuously way, as some historical sources have pointed out</w:t>
+      </w:r>
+      <w:r>
+        <w:t xml:space="preserve"> </w:t>
+      </w:r>
+      <w:r>
+        <w:t xml:space="preserve">(</w:t>
+      </w:r>
+      <w:r>
+        <w:rPr>
+          <w:b/>
+        </w:rPr>
+        <w:t xml:space="preserve">???</w:t>
+      </w:r>
+      <w:r>
+        <w:t xml:space="preserve">,</w:t>
+      </w:r>
+      <w:r>
+        <w:t xml:space="preserve"> </w:t>
+      </w:r>
+      <w:r>
+        <w:t xml:space="preserve">@JimenezSerrano2004</w:t>
+      </w:r>
+      <w:r>
+        <w:t xml:space="preserve">)</w:t>
+      </w:r>
+      <w:r>
+        <w:t xml:space="preserve">. In fact, in Cáñar there were an arraigated tradition of charcoal extraction since fifteenth century</w:t>
+      </w:r>
+      <w:r>
+        <w:t xml:space="preserve"> </w:t>
+      </w:r>
+      <w:r>
+        <w:t xml:space="preserve">(Jiménez-Serrano and Serrano-Gutiérrez 2004)</w:t>
+      </w:r>
+      <w:r>
+        <w:t xml:space="preserve"> </w:t>
+      </w:r>
+      <w:r>
+        <w:t xml:space="preserve">to late twenty century</w:t>
+      </w:r>
+      <w:r>
+        <w:t xml:space="preserve"> </w:t>
+      </w:r>
+      <w:r>
+        <w:t xml:space="preserve">(Manuel 2009, Bonet et al. 2014)</w:t>
+      </w:r>
+      <w:r>
+        <w:t xml:space="preserve">.</w:t>
+      </w:r>
+    </w:p>
+    <w:p>
+      <w:pPr>
+        <w:pStyle w:val="Textodecuerpo"/>
+      </w:pPr>
+      <w:r>
+        <w:t xml:space="preserve">The different patterns of resource uses can help to understand the tree-growth changes recorded in our chronologies (Figure 5). We observed a tree-growth release event around 1940 in the SJ oak woodland (Figures 5, S4) which concurs with one period of mining activity for this area. Several documentary sources indicate an apogee of the mining activity during 1925 to 1957 period, supported by both the improvement of the paths to transport the mineral and by the creation of new railway connections (CITA). During this period there were an increase on the use of timbers for the tunnels of the mines (CITE) and several furnaces that required great quantities of fuelwood to melt the mineral were active in this area (cite). This heavily exploitation of the forest resources could affect to a major part of this oak woodland, since percentage of trees affected by GC &gt; 50 % reaches values above 50 % (Figure S4). Our results also coincide with a concurrent but less intense tree-growth release event reported for a closed oak woodland</w:t>
+      </w:r>
+      <w:r>
+        <w:t xml:space="preserve"> </w:t>
+      </w:r>
+      <w:r>
+        <w:t xml:space="preserve">(Gea-Izquierdo and Cañellas 2014)</w:t>
+      </w:r>
+      <w:r>
+        <w:t xml:space="preserve">. In addition, paleoecological studies carried out in nearby alpine bogs have recorded increases in the heavy metals concentration since the end of 18th century until mid-20th, which coincides with the maximum activity of the mining in this area</w:t>
+      </w:r>
+      <w:r>
+        <w:t xml:space="preserve"> </w:t>
+      </w:r>
+      <w:r>
+        <w:t xml:space="preserve">(García-Alix et al. 2017)</w:t>
+      </w:r>
+      <w:r>
+        <w:t xml:space="preserve">.</w:t>
+      </w:r>
+    </w:p>
+    <w:p>
+      <w:pPr>
+        <w:pStyle w:val="Textodecuerpo"/>
+      </w:pPr>
+      <w:r>
+        <w:t xml:space="preserve">The release event observed for SJ site during 1995-2000 was lower than the occurred at 1940, but affecting more trees (Figures 5, S4). The revision of forests practices carried out in this area in the last 30 years did not reveal any clearing or cutting event for those years. Two non-mutually exclusive ways could explain the tree-growth release observed. Firstly it could be related with a natural drought-induced mortality event after 1995, as was reported for Mediterranean tree species</w:t>
+      </w:r>
+      <w:r>
+        <w:t xml:space="preserve"> </w:t>
+      </w:r>
+      <w:r>
+        <w:t xml:space="preserve">(</w:t>
+      </w:r>
+      <w:r>
+        <w:rPr>
+          <w:i/>
+        </w:rPr>
+        <w:t xml:space="preserve">e.g.</w:t>
+      </w:r>
+      <w:r>
+        <w:t xml:space="preserve"> </w:t>
+      </w:r>
+      <w:r>
+        <w:t xml:space="preserve">Peñuelas et al. 2000, Lloret et al. 2004, Gentilesca et al. 2017)</w:t>
+      </w:r>
+      <w:r>
+        <w:t xml:space="preserve">. On the other hand, the strong positive correlations of SPEI with tree-growth obtained for this site (Figure 8) indicates a high sensitivity to water availability of this slightly more xeric site (Table 1)</w:t>
+      </w:r>
+      <w:r>
+        <w:t xml:space="preserve"> </w:t>
+      </w:r>
+      <w:r>
+        <w:t xml:space="preserve">(Gea-Izquierdo and Cañellas 2014)</w:t>
+      </w:r>
+      <w:r>
+        <w:t xml:space="preserve">. Previous works reported a sharp decline (or non-production) in latewood production during extreme drought events</w:t>
+      </w:r>
+      <w:r>
+        <w:t xml:space="preserve"> </w:t>
+      </w:r>
+      <w:r>
+        <w:t xml:space="preserve">(Corcuera et al. 2006)</w:t>
+      </w:r>
+      <w:r>
+        <w:t xml:space="preserve">. Since latewood are less vulnerable to embolism than earlywood vessels</w:t>
+      </w:r>
+      <w:r>
+        <w:t xml:space="preserve"> </w:t>
+      </w:r>
+      <w:r>
+        <w:t xml:space="preserve">(Corcuera et al. 2006)</w:t>
+      </w:r>
+      <w:r>
+        <w:t xml:space="preserve">, the reduction or even the non-production of former could negatively affect to tree-growth and also enhanced the mortality, particularly for drier sites</w:t>
+      </w:r>
+      <w:r>
+        <w:t xml:space="preserve"> </w:t>
+      </w:r>
+      <w:r>
+        <w:t xml:space="preserve">(Corcuera et al. 2006, Gea-Izquierdo and Cañellas 2014)</w:t>
+      </w:r>
+      <w:r>
+        <w:t xml:space="preserve">.</w:t>
+      </w:r>
+    </w:p>
+    <w:p>
+      <w:pPr>
+        <w:pStyle w:val="Textodecuerpo"/>
+      </w:pPr>
+      <w:r>
+        <w:t xml:space="preserve">Climatic drivers are key factors determining the growth of tree species, especially at the rear edge of their distribution. Para</w:t>
+      </w:r>
+      <w:r>
+        <w:t xml:space="preserve"> </w:t>
+      </w:r>
+      <w:r>
+        <w:rPr>
+          <w:i/>
+        </w:rPr>
+        <w:t xml:space="preserve">Q. pyrenaica</w:t>
+      </w:r>
+      <w:r>
+        <w:t xml:space="preserve"> </w:t>
+      </w:r>
+      <w:r>
+        <w:t xml:space="preserve">se ha visto que moisture availability es el factor limitante que determina el crecimiento en las poblaciones situadas en su rear edge</w:t>
+      </w:r>
+      <w:r>
+        <w:t xml:space="preserve"> </w:t>
+      </w:r>
+      <w:r>
+        <w:t xml:space="preserve">(Gea-Izquierdo and Cañellas 2014)</w:t>
+      </w:r>
+      <w:r>
+        <w:t xml:space="preserve">, pero para otras especies (</w:t>
+      </w:r>
+      <w:r>
+        <w:rPr>
+          <w:i/>
+        </w:rPr>
+        <w:t xml:space="preserve">i.e.</w:t>
+      </w:r>
+      <w:r>
+        <w:t xml:space="preserve"> </w:t>
+      </w:r>
+      <w:r>
+        <w:rPr>
+          <w:i/>
+        </w:rPr>
+        <w:t xml:space="preserve">Pinus nigra</w:t>
+      </w:r>
+      <w:r>
+        <w:t xml:space="preserve">,</w:t>
+      </w:r>
+      <w:r>
+        <w:t xml:space="preserve"> </w:t>
+      </w:r>
+      <w:r>
+        <w:rPr>
+          <w:i/>
+        </w:rPr>
+        <w:t xml:space="preserve">P. sylvestris</w:t>
+      </w:r>
+      <w:r>
+        <w:t xml:space="preserve">) la temperatura tiene mas peso que la disponibilidad de agua</w:t>
+      </w:r>
+      <w:r>
+        <w:t xml:space="preserve"> </w:t>
+      </w:r>
+      <w:r>
+        <w:t xml:space="preserve">(Herrero et al. 2013, Matías et al. n.d.)</w:t>
+      </w:r>
+      <w:r>
+        <w:t xml:space="preserve">. Pero es importante considerar además la historia de manejo que han tenido esos bosques a la hora de la forest management</w:t>
+      </w:r>
+      <w:r>
+        <w:t xml:space="preserve"> </w:t>
+      </w:r>
+      <w:r>
+        <w:t xml:space="preserve">(Doblas-Miranda et al. 2017, Peñuelas et al. 2017)</w:t>
+      </w:r>
+      <w:r>
+        <w:t xml:space="preserve">, ya que, como observamos en nuestros resultados puede condicionar el crecimiento y la resiliencia de las especies.</w:t>
+      </w:r>
+    </w:p>
+    <w:p>
+      <w:pPr>
+        <w:pStyle w:val="Textodecuerpo"/>
+      </w:pPr>
+      <w:r>
+        <w:t xml:space="preserve">En este sentido, sabemos que estos robledales han estado sometido a muchos ciclos de coppiccing, lo que podrían haber reducido su diversidad genética, y por tanto su resiliencia. Pero varios trabajos</w:t>
+      </w:r>
+      <w:r>
+        <w:t xml:space="preserve"> </w:t>
+      </w:r>
+      <w:r>
+        <w:t xml:space="preserve">(Valbuena-Carabaña and Gil 2013, 2017)</w:t>
+      </w:r>
+      <w:r>
+        <w:t xml:space="preserve"> </w:t>
+      </w:r>
+      <w:r>
+        <w:t xml:space="preserve">han encontrado que esta especie en su límite de distribución sur, muestra unos altos niveles de resiliencia (en este caso genética).</w:t>
+      </w:r>
+    </w:p>
+    <w:p>
+      <w:pPr>
+        <w:pStyle w:val="Textodecuerpo"/>
+      </w:pPr>
+      <w:r>
+        <w:t xml:space="preserve">Methodological approach</w:t>
+      </w:r>
+    </w:p>
+    <w:p>
+      <w:pPr>
+        <w:pStyle w:val="Textodecuerpo"/>
+      </w:pPr>
+      <w:r>
+        <w:t xml:space="preserve">comentario: tengo que rematar este apartado.</w:t>
+      </w:r>
+    </w:p>
+    <w:p>
+      <w:pPr>
+        <w:pStyle w:val="Textodecuerpo"/>
+      </w:pPr>
+      <w:r>
+        <w:t xml:space="preserve">Vegetation reflects the environmental conditions, and the effects of drought on vegetation can be observed using information from several methodological approaches</w:t>
+      </w:r>
+      <w:r>
+        <w:t xml:space="preserve"> </w:t>
+      </w:r>
+      <w:r>
+        <w:t xml:space="preserve">(see Norman et al. 2016 for a review)</w:t>
+      </w:r>
+      <w:r>
+        <w:t xml:space="preserve">. Several works revealed the utility of remote-sensing</w:t>
+      </w:r>
+      <w:r>
+        <w:t xml:space="preserve"> </w:t>
+      </w:r>
+      <w:r>
+        <w:t xml:space="preserve">(</w:t>
+      </w:r>
+      <w:r>
+        <w:rPr>
+          <w:i/>
+        </w:rPr>
+        <w:t xml:space="preserve">e.g</w:t>
+      </w:r>
+      <w:r>
+        <w:t xml:space="preserve">. Zhang et al. 2013, AghaKouchak et al. 2015)</w:t>
+      </w:r>
+      <w:r>
+        <w:t xml:space="preserve"> </w:t>
+      </w:r>
+      <w:r>
+        <w:t xml:space="preserve">and of the dendrochronology</w:t>
+      </w:r>
+      <w:r>
+        <w:t xml:space="preserve"> </w:t>
+      </w:r>
+      <w:r>
+        <w:t xml:space="preserve">(</w:t>
+      </w:r>
+      <w:r>
+        <w:rPr>
+          <w:i/>
+        </w:rPr>
+        <w:t xml:space="preserve">e.g.</w:t>
+      </w:r>
+      <w:r>
+        <w:t xml:space="preserve"> </w:t>
+      </w:r>
+      <w:r>
+        <w:t xml:space="preserve">Eilmann and Rigling 2012, Bhuyan et al. 2017a)</w:t>
+      </w:r>
+      <w:r>
+        <w:t xml:space="preserve"> </w:t>
+      </w:r>
+      <w:r>
+        <w:t xml:space="preserve">to quantify the drought impacts on vegetation at different spatial and temporal scales, but to our knowledge the combination of both approaches is scarce</w:t>
+      </w:r>
+      <w:r>
+        <w:t xml:space="preserve"> </w:t>
+      </w:r>
+      <w:r>
+        <w:t xml:space="preserve">(Vicente-Serrano et al. 2013, 2016, Bhuyan et al. 2017b, Wu et al. 2018)</w:t>
+      </w:r>
+      <w:r>
+        <w:t xml:space="preserve">. Estos trabajos han observado que existe de forma general a positive relationship between vegetation indices derived from remote sensing and annual tree growth</w:t>
+      </w:r>
+      <w:r>
+        <w:t xml:space="preserve"> </w:t>
+      </w:r>
+      <w:r>
+        <w:t xml:space="preserve">(Vicente-Serrano et al. 2016, Bhuyan et al. 2017b, Gazol et al. 2018)</w:t>
+      </w:r>
+      <w:r>
+        <w:t xml:space="preserve">.</w:t>
+      </w:r>
+    </w:p>
+    <w:p>
+      <w:pPr>
+        <w:pStyle w:val="Textodecuerpo"/>
+      </w:pPr>
+      <w:r>
+        <w:t xml:space="preserve">Aunque existen algunos trabajos que han utilizado RWI y remote sensing nuestra aproximación (creo) es interesante, sobre todo porque la aplicamos al estudio de poblaciones que están en su límite de distribución (rear-edge)</w:t>
+      </w:r>
+      <w:r>
+        <w:t xml:space="preserve"> </w:t>
+      </w:r>
+      <w:r>
+        <w:t xml:space="preserve">(Jump et al. 2010)</w:t>
+      </w:r>
+      <w:r>
+        <w:t xml:space="preserve">. Los estudios sobre poblaciones localizadas en el rear-edge de su distribución requieren de aproximaciones multidisciplinares que analicen la respuesta de las poblaciones al cambio climático y su resiliencia utilizando diferentes aproximaciones metodológicas, por ejemplo combinando dendro y remote sensing</w:t>
+      </w:r>
+      <w:r>
+        <w:t xml:space="preserve"> </w:t>
+      </w:r>
+      <w:r>
+        <w:t xml:space="preserve">(Jump et al. 2010)</w:t>
+      </w:r>
+      <w:r>
+        <w:t xml:space="preserve">.</w:t>
+      </w:r>
+    </w:p>
+    <w:p>
+      <w:pPr>
         <w:numPr>
           <w:numId w:val="1002"/>
           <w:ilvl w:val="0"/>
         </w:numPr>
       </w:pPr>
       <w:r>
-        <w:t xml:space="preserve">Son bosques relativamente jóvenes</w:t>
-      </w:r>
-      <w:r>
-        <w:t xml:space="preserve"> </w:t>
-      </w:r>
-      <w:r>
-        <w:t xml:space="preserve">comentaio –&gt;</w:t>
-      </w:r>
-      <w:r>
-        <w:t xml:space="preserve"> </w:t>
-      </w:r>
-      <w:r>
-        <w:t xml:space="preserve">Aquí me falta desarrollar este apartado algo más incluyendo cosas de los documentos históricos (la minería, etc, etc)</w:t>
-      </w:r>
-      <w:r>
-        <w:t xml:space="preserve"> </w:t>
-      </w:r>
-      <w:r>
-        <w:t xml:space="preserve">Los tres sitios mostraron una reducción en los valores de BAI durante las sequías de 1995 y 2005, y menos evidente para el año 2012 (Figure 5). La población del norte (SJ) mostró una gran liberación en torno a 1945 fruto quizá de cortas asociadas a la actividad minera de la zona. Asimismo, esta población mostró un marcado descenso en BAI durante el periodo 1986 - 1999.</w:t>
-      </w:r>
-    </w:p>
-    <w:p>
-      <w:pPr>
-        <w:pStyle w:val="FirstParagraph"/>
-      </w:pPr>
-      <w:r>
-        <w:t xml:space="preserve">Climatic drivers are key factors determining the growth of tree species, especially at the rear edge of their distribution. Para</w:t>
-      </w:r>
-      <w:r>
-        <w:t xml:space="preserve"> </w:t>
-      </w:r>
-      <w:r>
-        <w:rPr>
-          <w:i/>
-        </w:rPr>
-        <w:t xml:space="preserve">Q. pyrenaica</w:t>
-      </w:r>
-      <w:r>
-        <w:t xml:space="preserve"> </w:t>
-      </w:r>
-      <w:r>
-        <w:t xml:space="preserve">se ha visto que moisture availability es el factor limitante que determina el crecimiento en las poblaciones situadas en su rear edge</w:t>
-      </w:r>
-      <w:r>
-        <w:t xml:space="preserve"> </w:t>
-      </w:r>
-      <w:r>
-        <w:t xml:space="preserve">(Gea-Izquierdo and Cañellas 2014)</w:t>
-      </w:r>
-      <w:r>
-        <w:t xml:space="preserve">, pero para otras especies (</w:t>
-      </w:r>
-      <w:r>
-        <w:rPr>
-          <w:i/>
-        </w:rPr>
-        <w:t xml:space="preserve">i.e.</w:t>
-      </w:r>
-      <w:r>
-        <w:t xml:space="preserve"> </w:t>
-      </w:r>
-      <w:r>
-        <w:rPr>
-          <w:i/>
-        </w:rPr>
-        <w:t xml:space="preserve">Pinus nigra</w:t>
-      </w:r>
-      <w:r>
-        <w:t xml:space="preserve">,</w:t>
-      </w:r>
-      <w:r>
-        <w:t xml:space="preserve"> </w:t>
-      </w:r>
-      <w:r>
-        <w:rPr>
-          <w:i/>
-        </w:rPr>
-        <w:t xml:space="preserve">P. sylvestris</w:t>
-      </w:r>
-      <w:r>
-        <w:t xml:space="preserve">) la temperatura tiene mas peso que la disponibilidad de agua</w:t>
-      </w:r>
-      <w:r>
-        <w:t xml:space="preserve"> </w:t>
-      </w:r>
-      <w:r>
-        <w:t xml:space="preserve">(Herrero et al. 2013, Matías et al. n.d.)</w:t>
-      </w:r>
-      <w:r>
-        <w:t xml:space="preserve">. Pero es importante considerar además la historia de manejo que han tenido esos bosques a la hora de la forest management</w:t>
-      </w:r>
-      <w:r>
-        <w:t xml:space="preserve"> </w:t>
-      </w:r>
-      <w:r>
-        <w:t xml:space="preserve">(Doblas-Miranda et al. 2017, Peñuelas et al. 2017)</w:t>
-      </w:r>
-      <w:r>
-        <w:t xml:space="preserve">, ya que, como observamos en nuestros resultados puede condicionar el crecimiento y la resiliencia de las especies.</w:t>
-      </w:r>
-    </w:p>
-    <w:p>
-      <w:pPr>
-        <w:pStyle w:val="Textodecuerpo"/>
-      </w:pPr>
-      <w:r>
-        <w:t xml:space="preserve">En este sentido, sabemos que estos robledales han estado sometido a muchos ciclos de coppiccing, lo que podrían haber reducido su diversidad genética, y por tanto su resiliencia. Pero varios trabajos</w:t>
-      </w:r>
-      <w:r>
-        <w:t xml:space="preserve"> </w:t>
-      </w:r>
-      <w:r>
-        <w:t xml:space="preserve">(Valbuena-Carabaña and Gil 2013, 2017)</w:t>
-      </w:r>
-      <w:r>
-        <w:t xml:space="preserve"> </w:t>
-      </w:r>
-      <w:r>
-        <w:t xml:space="preserve">han encontrado que esta especie en su límite de distribución sur, muestra unos altos niveles de resiliencia (en este caso genética).</w:t>
-      </w:r>
-    </w:p>
-    <w:p>
-      <w:pPr>
-        <w:pStyle w:val="Textodecuerpo"/>
-      </w:pPr>
-      <w:r>
-        <w:t xml:space="preserve">Methodological approach</w:t>
-      </w:r>
-    </w:p>
-    <w:p>
-      <w:pPr>
-        <w:pStyle w:val="Textodecuerpo"/>
-      </w:pPr>
-      <w:r>
-        <w:t xml:space="preserve">comentario: tengo que rematar este apartado.</w:t>
-      </w:r>
-    </w:p>
-    <w:p>
-      <w:pPr>
-        <w:pStyle w:val="Textodecuerpo"/>
-      </w:pPr>
-      <w:r>
-        <w:t xml:space="preserve">Vegetation reflects the environmental conditions, and the effects of drought on vegetation can be observed using information from several methodological approaches</w:t>
-      </w:r>
-      <w:r>
-        <w:t xml:space="preserve"> </w:t>
-      </w:r>
-      <w:r>
-        <w:t xml:space="preserve">(see Norman et al. 2016 for a review)</w:t>
-      </w:r>
-      <w:r>
-        <w:t xml:space="preserve">. Several works revealed the utility of remote-sensing</w:t>
-      </w:r>
-      <w:r>
-        <w:t xml:space="preserve"> </w:t>
-      </w:r>
-      <w:r>
-        <w:t xml:space="preserve">(</w:t>
-      </w:r>
-      <w:r>
-        <w:rPr>
-          <w:i/>
-        </w:rPr>
-        <w:t xml:space="preserve">e.g</w:t>
-      </w:r>
-      <w:r>
-        <w:t xml:space="preserve">. Zhang et al. 2013, AghaKouchak et al. 2015)</w:t>
-      </w:r>
-      <w:r>
-        <w:t xml:space="preserve"> </w:t>
-      </w:r>
-      <w:r>
-        <w:t xml:space="preserve">and of the dendrochronology</w:t>
-      </w:r>
-      <w:r>
-        <w:t xml:space="preserve"> </w:t>
-      </w:r>
-      <w:r>
-        <w:t xml:space="preserve">(</w:t>
-      </w:r>
-      <w:r>
-        <w:rPr>
-          <w:i/>
-        </w:rPr>
-        <w:t xml:space="preserve">e.g.</w:t>
-      </w:r>
-      <w:r>
-        <w:t xml:space="preserve"> </w:t>
-      </w:r>
-      <w:r>
-        <w:t xml:space="preserve">Eilmann and Rigling 2012, Bhuyan et al. 2017a)</w:t>
-      </w:r>
-      <w:r>
-        <w:t xml:space="preserve"> </w:t>
-      </w:r>
-      <w:r>
-        <w:t xml:space="preserve">to quantify the drought impacts on vegetation at different spatial and temporal scales, but to our knowledge the combination of both approaches is scarce</w:t>
-      </w:r>
-      <w:r>
-        <w:t xml:space="preserve"> </w:t>
-      </w:r>
-      <w:r>
-        <w:t xml:space="preserve">(Vicente-Serrano et al. 2013, 2016, Bhuyan et al. 2017b, Wu et al. 2018)</w:t>
-      </w:r>
-      <w:r>
-        <w:t xml:space="preserve">. Estos trabajos han observado que existe de forma general a positive relationship between vegetation indices derived from remote sensing and annual tree growth</w:t>
-      </w:r>
-      <w:r>
-        <w:t xml:space="preserve"> </w:t>
-      </w:r>
-      <w:r>
-        <w:t xml:space="preserve">(Vicente-Serrano et al. 2016, Bhuyan et al. 2017b, Gazol et al. 2018)</w:t>
-      </w:r>
-      <w:r>
-        <w:t xml:space="preserve">.</w:t>
-      </w:r>
-    </w:p>
-    <w:p>
-      <w:pPr>
-        <w:pStyle w:val="Textodecuerpo"/>
-      </w:pPr>
-      <w:r>
-        <w:t xml:space="preserve">Aunque existen algunos trabajos que han utilizado RWI y remote sensing nuestra aproximación (creo) es interesante, sobre todo porque la aplicamos al estudio de poblaciones que están en su límite de distribución (rear-edge)</w:t>
-      </w:r>
-      <w:r>
-        <w:t xml:space="preserve"> </w:t>
-      </w:r>
-      <w:r>
-        <w:t xml:space="preserve">(Jump et al. 2010)</w:t>
-      </w:r>
-      <w:r>
-        <w:t xml:space="preserve">. Los estudios sobre poblaciones localizadas en el rear-edge de su distribución requieren de aproximaciones multidisciplinares que analicen la respuesta de las poblaciones al cambio climático y su resiliencia utilizando diferentes aproximaciones metodológicas, por ejemplo combinando dendro y remote sensing</w:t>
-      </w:r>
-      <w:r>
-        <w:t xml:space="preserve"> </w:t>
-      </w:r>
-      <w:r>
-        <w:t xml:space="preserve">(Jump et al. 2010)</w:t>
-      </w:r>
-      <w:r>
-        <w:t xml:space="preserve">.</w:t>
+        <w:t xml:space="preserve">Nosotros aqui utilizamos la combinación de técnicas de remote sensing con dendro para analizar la vulnerabilidad de poblaciones de Q. pyrenaica situadas en su reaar edge frente a los eventos de sequía.</w:t>
       </w:r>
     </w:p>
     <w:p>
       <w:pPr>
         <w:numPr>
-          <w:numId w:val="1003"/>
+          <w:numId w:val="1002"/>
           <w:ilvl w:val="0"/>
         </w:numPr>
       </w:pPr>
       <w:r>
-        <w:t xml:space="preserve">Nosotros aqui utilizamos la combinación de técnicas de remote sensing con dendro para analizar la vulnerabilidad de poblaciones de Q. pyrenaica situadas en su reaar edge frente a los eventos de sequía.</w:t>
+        <w:t xml:space="preserve">Hemos encontrado diferencias en cuanto a la resiliencia utilizando RS y RWI. Diferente sensibilidad de satélite frente a los datos de campo. Esto también se ha observado en</w:t>
+      </w:r>
+      <w:r>
+        <w:t xml:space="preserve"> </w:t>
+      </w:r>
+      <w:r>
+        <w:t xml:space="preserve">Gazol et al. (2018)</w:t>
+      </w:r>
+      <w:r>
+        <w:t xml:space="preserve">, que analizaron la resiliencia a la sequia de 1986, 1994-1995, 1999 y 2005, usando RS y TR. Encontraron que los datos de TR son mas sensibles para la resiliencia del bosque a la sequía que los datos de RS</w:t>
       </w:r>
     </w:p>
     <w:p>
       <w:pPr>
         <w:numPr>
-          <w:numId w:val="1003"/>
+          <w:numId w:val="1002"/>
           <w:ilvl w:val="0"/>
         </w:numPr>
       </w:pPr>
       <w:r>
-        <w:t xml:space="preserve">Hemos encontrado diferencias en cuanto a la resiliencia utilizando RS y RWI. Diferente sensibilidad de satélite frente a los datos de campo. Esto también se ha observado en</w:t>
-      </w:r>
-      <w:r>
-        <w:t xml:space="preserve"> </w:t>
-      </w:r>
-      <w:r>
-        <w:t xml:space="preserve">Gazol et al. (2018)</w:t>
-      </w:r>
-      <w:r>
-        <w:t xml:space="preserve">, que analizaron la resiliencia a la sequia de 1986, 1994-1995, 1999 y 2005, usando RS y TR. Encontraron que los datos de TR son mas sensibles para la resiliencia del bosque a la sequía que los datos de RS</w:t>
+        <w:t xml:space="preserve">De hecho,</w:t>
+      </w:r>
+      <w:r>
+        <w:t xml:space="preserve"> </w:t>
+      </w:r>
+      <w:r>
+        <w:t xml:space="preserve">Jump et al. (2010)</w:t>
+      </w:r>
+      <w:r>
+        <w:t xml:space="preserve"> </w:t>
+      </w:r>
+      <w:r>
+        <w:t xml:space="preserve">recomienda el uso de una aprox combinda de dendro, remote sensing y ground-based assessment para analizar los efectos del cambio global en las poblaciones situadas en el rear edge.</w:t>
       </w:r>
     </w:p>
     <w:p>
       <w:pPr>
         <w:numPr>
-          <w:numId w:val="1003"/>
+          <w:numId w:val="1002"/>
           <w:ilvl w:val="0"/>
         </w:numPr>
       </w:pPr>
       <w:r>
-        <w:t xml:space="preserve">De hecho,</w:t>
-      </w:r>
-      <w:r>
-        <w:t xml:space="preserve"> </w:t>
-      </w:r>
-      <w:r>
-        <w:t xml:space="preserve">Jump et al. (2010)</w:t>
-      </w:r>
-      <w:r>
-        <w:t xml:space="preserve"> </w:t>
-      </w:r>
-      <w:r>
-        <w:t xml:space="preserve">recomienda el uso de una aprox combinda de dendro, remote sensing y ground-based assessment para analizar los efectos del cambio global en las poblaciones situadas en el rear edge.</w:t>
+        <w:t xml:space="preserve">La utilización de datos de tree-ring nos permite contextualizar los resultados obtenidos con remote sensing, ya que los datos de tree-ring reflejan anomalías en el crecimiento de los árboles (inducidas por clima o por disturbances) durante décadas o siglos</w:t>
+      </w:r>
+      <w:r>
+        <w:t xml:space="preserve"> </w:t>
+      </w:r>
+      <w:r>
+        <w:t xml:space="preserve">(</w:t>
+      </w:r>
+      <w:r>
+        <w:rPr>
+          <w:b/>
+        </w:rPr>
+        <w:t xml:space="preserve">???</w:t>
+      </w:r>
+      <w:r>
+        <w:t xml:space="preserve">)</w:t>
+      </w:r>
+      <w:r>
+        <w:t xml:space="preserve"> </w:t>
+      </w:r>
+      <w:r>
+        <w:t xml:space="preserve">(… Combined analyses may also allow climate-induced variability in forest growth to be disentangled from that driven by community-level ecological processes. )</w:t>
       </w:r>
     </w:p>
     <w:p>
       <w:pPr>
         <w:numPr>
-          <w:numId w:val="1003"/>
+          <w:numId w:val="1002"/>
           <w:ilvl w:val="0"/>
         </w:numPr>
       </w:pPr>
       <w:r>
-        <w:t xml:space="preserve">La utilización de datos de tree-ring nos permite contextualizar los resultados obtenidos con remote sensing, ya que los datos de tree-ring reflejan anomalías en el crecimiento de los árboles (inducidas por clima o por disturbances) durante décadas o siglos</w:t>
-      </w:r>
-      <w:r>
-        <w:t xml:space="preserve"> </w:t>
-      </w:r>
-      <w:r>
-        <w:t xml:space="preserve">(</w:t>
-      </w:r>
-      <w:r>
-        <w:rPr>
-          <w:b/>
-        </w:rPr>
-        <w:t xml:space="preserve">???</w:t>
-      </w:r>
-      <w:r>
-        <w:t xml:space="preserve">)</w:t>
-      </w:r>
-      <w:r>
-        <w:t xml:space="preserve"> </w:t>
-      </w:r>
-      <w:r>
-        <w:t xml:space="preserve">(… Combined analyses may also allow climate-induced variability in forest growth to be disentangled from that driven by community-level ecological processes. )</w:t>
-      </w:r>
-    </w:p>
-    <w:p>
-      <w:pPr>
-        <w:numPr>
-          <w:numId w:val="1003"/>
-          <w:ilvl w:val="0"/>
-        </w:numPr>
-      </w:pPr>
-      <w:r>
         <w:t xml:space="preserve">Nota from</w:t>
       </w:r>
       <w:r>
@@ -5055,7 +5445,7 @@
       </w:r>
       <w:bookmarkEnd w:id="44"/>
     </w:p>
-    <w:bookmarkStart w:id="197" w:name="refs"/>
+    <w:bookmarkStart w:id="211" w:name="refs"/>
     <w:bookmarkStart w:id="45" w:name="ref-AghaKouchak2015"/>
     <w:p>
       <w:pPr>
@@ -5121,7 +5511,17 @@
       </w:r>
     </w:p>
     <w:bookmarkEnd w:id="49"/>
-    <w:bookmarkStart w:id="50" w:name="ref-Babst2013"/>
+    <w:bookmarkStart w:id="50" w:name="ref-Anderson2011"/>
+    <w:p>
+      <w:pPr>
+        <w:pStyle w:val="Bibliografa"/>
+      </w:pPr>
+      <w:r>
+        <w:t xml:space="preserve">Anderson, S., G. Jiménez-Moreno, J. Carrión, and C. Pérez-Martínez. 2011. Postglacial history of alpine vegetation, fire, and climate from laguna de río seco, sierra nevada, southern spain. Quaternary Science Reviews 30:1615–1629.</w:t>
+      </w:r>
+    </w:p>
+    <w:bookmarkEnd w:id="50"/>
+    <w:bookmarkStart w:id="51" w:name="ref-Babst2013"/>
     <w:p>
       <w:pPr>
         <w:pStyle w:val="Bibliografa"/>
@@ -5130,8 +5530,8 @@
         <w:t xml:space="preserve">Babst, F., B. Poulter, V. Trouet, K. Tan, B. Neuwirth, R. Wilson, M. Carrer, M. Grabner, W. Tegel, T. Levanic, M. Panayotov, C. Urbinati, O. Bouriaud, P. Ciais, and D. Frank. 2013. Site‐ and species‐specific responses of forest growth to climate across the European continent. Global Ecology and Biogeography 22:706–717.</w:t>
       </w:r>
     </w:p>
-    <w:bookmarkEnd w:id="50"/>
-    <w:bookmarkStart w:id="51" w:name="ref-Begueria2014"/>
+    <w:bookmarkEnd w:id="51"/>
+    <w:bookmarkStart w:id="52" w:name="ref-Begueria2014"/>
     <w:p>
       <w:pPr>
         <w:pStyle w:val="Bibliografa"/>
@@ -5140,8 +5540,8 @@
         <w:t xml:space="preserve">Beguería, S., S. M. Vicente-Serrano, F. Reig, and B. Latorre. 2014. Standardized precipitation evapotranspiration index (SPEI) revisited: Parameter fitting, evapotranspiration models, tools, datasets and drought monitoring. International Journal of Climatology 34:3001–3023.</w:t>
       </w:r>
     </w:p>
-    <w:bookmarkEnd w:id="51"/>
-    <w:bookmarkStart w:id="52" w:name="ref-Bhuyan2017"/>
+    <w:bookmarkEnd w:id="52"/>
+    <w:bookmarkStart w:id="53" w:name="ref-Bhuyan2017"/>
     <w:p>
       <w:pPr>
         <w:pStyle w:val="Bibliografa"/>
@@ -5150,8 +5550,8 @@
         <w:t xml:space="preserve">Bhuyan, U., C. Zang, and A. Menzel. 2017a. Different responses of multispecies tree ring growth to various drought indices across Europe. Dendrochronologia 44:1–8.</w:t>
       </w:r>
     </w:p>
-    <w:bookmarkEnd w:id="52"/>
-    <w:bookmarkStart w:id="53" w:name="ref-Bhuyan2017b"/>
+    <w:bookmarkEnd w:id="53"/>
+    <w:bookmarkStart w:id="54" w:name="ref-Bhuyan2017b"/>
     <w:p>
       <w:pPr>
         <w:pStyle w:val="Bibliografa"/>
@@ -5160,8 +5560,8 @@
         <w:t xml:space="preserve">Bhuyan, U., C. Zang, S. M. Vicente-Serrano, and A. Menzel. 2017b. Exploring relationships among tree-ring growth, climate variability, and seasonal leaf activity on varying timescales and spatial resolutions. Remote Sensing 9:526.</w:t>
       </w:r>
     </w:p>
-    <w:bookmarkEnd w:id="53"/>
-    <w:bookmarkStart w:id="54" w:name="ref-Biondi2008"/>
+    <w:bookmarkEnd w:id="54"/>
+    <w:bookmarkStart w:id="55" w:name="ref-Biondi2008"/>
     <w:p>
       <w:pPr>
         <w:pStyle w:val="Bibliografa"/>
@@ -5170,8 +5570,8 @@
         <w:t xml:space="preserve">Biondi, F., and F. Qeadan. 2008. A theory-driven approach to tree-ring standardization: Defining the biological trend from expected basal area increment. Tree-Ring Research 64:81–96.</w:t>
       </w:r>
     </w:p>
-    <w:bookmarkEnd w:id="54"/>
-    <w:bookmarkStart w:id="55" w:name="ref-Bonet2016obsnev_forest"/>
+    <w:bookmarkEnd w:id="55"/>
+    <w:bookmarkStart w:id="56" w:name="ref-Bonet2016obsnev_forest"/>
     <w:p>
       <w:pPr>
         <w:pStyle w:val="Bibliografa"/>
@@ -5195,8 +5595,8 @@
         <w:t xml:space="preserve">R. Zamora, A. Pérez-Luque, F. Bonet, J. Barea-Azcón, and R. Aspizua, editors. Global change impacts in Sierra Nevada: Challenges for conservation. Consejería de Medio Ambiente y Ordenación del Territorio. Junta de Andalucía.</w:t>
       </w:r>
     </w:p>
-    <w:bookmarkEnd w:id="55"/>
-    <w:bookmarkStart w:id="56" w:name="ref-Bonet2014_conama"/>
+    <w:bookmarkEnd w:id="56"/>
+    <w:bookmarkStart w:id="57" w:name="ref-Bonet2014_conama"/>
     <w:p>
       <w:pPr>
         <w:pStyle w:val="Bibliografa"/>
@@ -5220,8 +5620,8 @@
         <w:t xml:space="preserve">XII Congreso Nacional de Medio Ambiente (CONAMA 2014). Madrid, Spain.</w:t>
       </w:r>
     </w:p>
-    <w:bookmarkEnd w:id="56"/>
-    <w:bookmarkStart w:id="57" w:name="ref-Brewer2002"/>
+    <w:bookmarkEnd w:id="57"/>
+    <w:bookmarkStart w:id="58" w:name="ref-Brewer2002"/>
     <w:p>
       <w:pPr>
         <w:pStyle w:val="Bibliografa"/>
@@ -5230,8 +5630,8 @@
         <w:t xml:space="preserve">Brewer, S., R. Cheddadi, J. de Beaulieu, and M. Reille. 2002. The spread of deciduous Quercus throughout Europe since the last glacial period. Forest Ecology and Management 156:27–48.</w:t>
       </w:r>
     </w:p>
-    <w:bookmarkEnd w:id="57"/>
-    <w:bookmarkStart w:id="58" w:name="ref-Bunn2008"/>
+    <w:bookmarkEnd w:id="58"/>
+    <w:bookmarkStart w:id="59" w:name="ref-Bunn2008"/>
     <w:p>
       <w:pPr>
         <w:pStyle w:val="Bibliografa"/>
@@ -5240,8 +5640,8 @@
         <w:t xml:space="preserve">Bunn, A. G. 2008. A dendrochronology program library in r (dplR). Dendrochronologia 26:115–124.</w:t>
       </w:r>
     </w:p>
-    <w:bookmarkEnd w:id="58"/>
-    <w:bookmarkStart w:id="59" w:name="ref-Bunn2010"/>
+    <w:bookmarkEnd w:id="59"/>
+    <w:bookmarkStart w:id="60" w:name="ref-Bunn2010"/>
     <w:p>
       <w:pPr>
         <w:pStyle w:val="Bibliografa"/>
@@ -5250,8 +5650,18 @@
         <w:t xml:space="preserve">Bunn, A. G. 2010. Statistical and visual crossdating in r using the dplR library. Dendrochronologia 28:251–258.</w:t>
       </w:r>
     </w:p>
-    <w:bookmarkEnd w:id="59"/>
-    <w:bookmarkStart w:id="60" w:name="ref-CamachoOlmedo2002"/>
+    <w:bookmarkEnd w:id="60"/>
+    <w:bookmarkStart w:id="61" w:name="ref-Calatrava2019"/>
+    <w:p>
+      <w:pPr>
+        <w:pStyle w:val="Bibliografa"/>
+      </w:pPr>
+      <w:r>
+        <w:t xml:space="preserve">Calatrava, J., and S. Sayadi. 2019. Evolution of farming systems in the mediterranean high mountain: The case of the alpujarra alta (spain). Sustainability 11:704.</w:t>
+      </w:r>
+    </w:p>
+    <w:bookmarkEnd w:id="61"/>
+    <w:bookmarkStart w:id="62" w:name="ref-CamachoOlmedo2002"/>
     <w:p>
       <w:pPr>
         <w:pStyle w:val="Bibliografa"/>
@@ -5260,8 +5670,8 @@
         <w:t xml:space="preserve">Camacho-Olmedo, M., P. García-Martínez, Y. Jiménez-Olivencia, J. Menor-Toribio, and A. Paniza-Cabrera. 2002. Dinámica evolutiva del paisaje vegetal de la Alta Alpujarra granadina en la segunda mitad del s. XX. Cuadernos Geográficos 32:25–42.</w:t>
       </w:r>
     </w:p>
-    <w:bookmarkEnd w:id="60"/>
-    <w:bookmarkStart w:id="61" w:name="ref-Camarero2015b"/>
+    <w:bookmarkEnd w:id="62"/>
+    <w:bookmarkStart w:id="63" w:name="ref-Camarero2015b"/>
     <w:p>
       <w:pPr>
         <w:pStyle w:val="Bibliografa"/>
@@ -5270,8 +5680,8 @@
         <w:t xml:space="preserve">Camarero, J., M. Franquesa, and G. Sangüesa-Barreda. 2015a. Timing of drought triggers distinct growth responses in holm oak: Implications to predict warming-induced forest defoliation and growth decline. Forests 6:1576–1597.</w:t>
       </w:r>
     </w:p>
-    <w:bookmarkEnd w:id="61"/>
-    <w:bookmarkStart w:id="62" w:name="ref-Camarero2011"/>
+    <w:bookmarkEnd w:id="63"/>
+    <w:bookmarkStart w:id="64" w:name="ref-Camarero2011"/>
     <w:p>
       <w:pPr>
         <w:pStyle w:val="Bibliografa"/>
@@ -5280,8 +5690,8 @@
         <w:t xml:space="preserve">Camarero, J. J., C. Bigler, J. C. Linares, and E. Gil-Pelegrín. 2011. Synergistic effects of past historical logging and drought on the decline of pyrenean silver fir forests. Forest Ecology and Management 262:759–769.</w:t>
       </w:r>
     </w:p>
-    <w:bookmarkEnd w:id="62"/>
-    <w:bookmarkStart w:id="63" w:name="ref-Camarero2018"/>
+    <w:bookmarkEnd w:id="64"/>
+    <w:bookmarkStart w:id="65" w:name="ref-Camarero2018"/>
     <w:p>
       <w:pPr>
         <w:pStyle w:val="Bibliografa"/>
@@ -5290,8 +5700,8 @@
         <w:t xml:space="preserve">Camarero, J. J., A. Gazol, G. Sangüesa-Barreda, A. Cantero, R. Sánchez-Salguero, A. Sánchez-Miranda, E. Granda, X. Serra-Maluquer, and R. Ibáñez. 2018. Forest growth responses to drought at short- and long-term scales in Spain: Squeezing the stress memory from tree rings. Frontiers in Ecology and Evolution 6:9.</w:t>
       </w:r>
     </w:p>
-    <w:bookmarkEnd w:id="63"/>
-    <w:bookmarkStart w:id="64" w:name="ref-Camarero2015"/>
+    <w:bookmarkEnd w:id="65"/>
+    <w:bookmarkStart w:id="66" w:name="ref-Camarero2015"/>
     <w:p>
       <w:pPr>
         <w:pStyle w:val="Bibliografa"/>
@@ -5300,8 +5710,8 @@
         <w:t xml:space="preserve">Camarero, J. J., A. Gazol, G. Sangüesa-Barreda, J. Oliva, and S. M. Vicente-Serrano. 2015b. To die or not to die: Early warnings of tree dieback in response to a severe drought. Journal of Ecology 103:44–57.</w:t>
       </w:r>
     </w:p>
-    <w:bookmarkEnd w:id="64"/>
-    <w:bookmarkStart w:id="65" w:name="ref-Caminero2018"/>
+    <w:bookmarkEnd w:id="66"/>
+    <w:bookmarkStart w:id="67" w:name="ref-Caminero2018"/>
     <w:p>
       <w:pPr>
         <w:pStyle w:val="Bibliografa"/>
@@ -5325,8 +5735,8 @@
         <w:t xml:space="preserve">forests. Dendrochronologia 48:20–29.</w:t>
       </w:r>
     </w:p>
-    <w:bookmarkEnd w:id="65"/>
-    <w:bookmarkStart w:id="66" w:name="ref-Camison2016"/>
+    <w:bookmarkEnd w:id="67"/>
+    <w:bookmarkStart w:id="68" w:name="ref-Camison2016"/>
     <w:p>
       <w:pPr>
         <w:pStyle w:val="Bibliografa"/>
@@ -5335,8 +5745,8 @@
         <w:t xml:space="preserve">Camisón, Á., F. Silla, and J. J. Camarero. 2016. Influences of the atmospheric patterns on unstable climate-growth associations of western Mediterranean forests. Dendrochronologia 40:130–142.</w:t>
       </w:r>
     </w:p>
-    <w:bookmarkEnd w:id="66"/>
-    <w:bookmarkStart w:id="67" w:name="ref-Catastro1752"/>
+    <w:bookmarkEnd w:id="68"/>
+    <w:bookmarkStart w:id="69" w:name="ref-Catastro1752"/>
     <w:p>
       <w:pPr>
         <w:pStyle w:val="Bibliografa"/>
@@ -5345,8 +5755,8 @@
         <w:t xml:space="preserve">Catastro. 1752. Respuestas Generales del Catastro del Marqués de la Ensenada. Ministerio de Cultura. PARES (Portal de Archivos Españoles), Ministerio de Cultura, Madrid.</w:t>
       </w:r>
     </w:p>
-    <w:bookmarkEnd w:id="67"/>
-    <w:bookmarkStart w:id="68" w:name="ref-Cavin2017"/>
+    <w:bookmarkEnd w:id="69"/>
+    <w:bookmarkStart w:id="70" w:name="ref-Cavin2017"/>
     <w:p>
       <w:pPr>
         <w:pStyle w:val="Bibliografa"/>
@@ -5355,18 +5765,18 @@
         <w:t xml:space="preserve">Cavin, L., and A. S. Jump. 2017. Highest drought sensitivity and lowest resistance to growth suppression are found in the range core of the tree Fagus sylvatica l. Not the equatorial range edge. Global Change Biology 23:362–379.</w:t>
       </w:r>
     </w:p>
-    <w:bookmarkEnd w:id="68"/>
-    <w:bookmarkStart w:id="69" w:name="ref-Clark2016"/>
-    <w:p>
-      <w:pPr>
-        <w:pStyle w:val="Bibliografa"/>
-      </w:pPr>
-      <w:r>
-        <w:t xml:space="preserve">Clark, J. S., L. Iverson, C. W. Woodall, C. D. Allen, D. M. Bell, D. C. Bragg, D’AmatoA. W., F. W. Davis, M. H. Hersh, I. Ibanez, S. T. Jackson, S. Matthews, N. Pederson, M. Peters, M. W. Schwartz, K. M. Waring, and N. E. Zimmermann. 2016. The impacts of increasing drought on forest dynamics, structure, and biodiversity in the United States. Global Change Biology 22:2329–2352.</w:t>
-      </w:r>
-    </w:p>
-    <w:bookmarkEnd w:id="69"/>
-    <w:bookmarkStart w:id="70" w:name="ref-Clavero2011"/>
+    <w:bookmarkEnd w:id="70"/>
+    <w:bookmarkStart w:id="71" w:name="ref-Clark2016"/>
+    <w:p>
+      <w:pPr>
+        <w:pStyle w:val="Bibliografa"/>
+      </w:pPr>
+      <w:r>
+        <w:t xml:space="preserve">Clark, J. S., L. Iverson, C. W. Woodall, C. D. Allen, D. M. Bell, D. C. Bragg, A. W. D’Amato, F. W. Davis, M. H. Hersh, I. Ibanez, S. T. Jackson, S. Matthews, N. Pederson, M. Peters, M. W. Schwartz, K. M. Waring, and N. E. Zimmermann. 2016. The impacts of increasing drought on forest dynamics, structure, and biodiversity in the United States. Global Change Biology 22:2329–2352.</w:t>
+      </w:r>
+    </w:p>
+    <w:bookmarkEnd w:id="71"/>
+    <w:bookmarkStart w:id="72" w:name="ref-Clavero2011"/>
     <w:p>
       <w:pPr>
         <w:pStyle w:val="Bibliografa"/>
@@ -5375,8 +5785,8 @@
         <w:t xml:space="preserve">Clavero, M., D. Villero, and L. Brotons. 2011. Climate change or land use dynamics: Do we know what climate change indicators indicate? PLOS ONE 6:1–8.</w:t>
       </w:r>
     </w:p>
-    <w:bookmarkEnd w:id="70"/>
-    <w:bookmarkStart w:id="71" w:name="ref-CoboDiaz2017"/>
+    <w:bookmarkEnd w:id="72"/>
+    <w:bookmarkStart w:id="73" w:name="ref-CoboDiaz2017"/>
     <w:p>
       <w:pPr>
         <w:pStyle w:val="Bibliografa"/>
@@ -5400,8 +5810,8 @@
         <w:t xml:space="preserve">Willd. rhizospheric microbiome in the Mediterranean mountains. Forests 8:390.</w:t>
       </w:r>
     </w:p>
-    <w:bookmarkEnd w:id="71"/>
-    <w:bookmarkStart w:id="72" w:name="ref-Cofino2018"/>
+    <w:bookmarkEnd w:id="73"/>
+    <w:bookmarkStart w:id="74" w:name="ref-Cofino2018"/>
     <w:p>
       <w:pPr>
         <w:pStyle w:val="Bibliografa"/>
@@ -5410,8 +5820,8 @@
         <w:t xml:space="preserve">Cofiño, A., J. Bedia, M. Iturbide, M. Vega, S. Herrera, J. Fernández, M. Frías, R. Manzanas, and J. Gutiérrez. 2018. The ecoms user data gateway: Towards seasonal forecast data provision and research reproducibility in the era of climate services. Climate Services.</w:t>
       </w:r>
     </w:p>
-    <w:bookmarkEnd w:id="72"/>
-    <w:bookmarkStart w:id="73" w:name="ref-Cook1990"/>
+    <w:bookmarkEnd w:id="74"/>
+    <w:bookmarkStart w:id="75" w:name="ref-Cook1990"/>
     <w:p>
       <w:pPr>
         <w:pStyle w:val="Bibliografa"/>
@@ -5420,8 +5830,8 @@
         <w:t xml:space="preserve">Cook, E., and L. Kairukstis. 1990. Methods of dendrochronology: Applications in the environmental sciences. Springer, Doredrecht.</w:t>
       </w:r>
     </w:p>
-    <w:bookmarkEnd w:id="73"/>
-    <w:bookmarkStart w:id="74" w:name="ref-Corcuera2006"/>
+    <w:bookmarkEnd w:id="75"/>
+    <w:bookmarkStart w:id="76" w:name="ref-Corcuera2006"/>
     <w:p>
       <w:pPr>
         <w:pStyle w:val="Bibliografa"/>
@@ -5430,8 +5840,8 @@
         <w:t xml:space="preserve">Corcuera, L., J. J. Camarero, S. Sisó, and E. Gil-Pelegrín. 2006. Radial-growth and wood-anatomical changes in overaged quercus pyrenaica coppice stands: Functional responses in a new mediterranean landscape. Trees 20:91–98.</w:t>
       </w:r>
     </w:p>
-    <w:bookmarkEnd w:id="74"/>
-    <w:bookmarkStart w:id="75" w:name="ref-Coulthard2017"/>
+    <w:bookmarkEnd w:id="76"/>
+    <w:bookmarkStart w:id="77" w:name="ref-Coulthard2017"/>
     <w:p>
       <w:pPr>
         <w:pStyle w:val="Bibliografa"/>
@@ -5440,8 +5850,8 @@
         <w:t xml:space="preserve">Coulthard, B. L., R. Touchan, K. J. Anchukaitis, D. M. Meko, and F. Sivrikaya. 2017. Tree growth and vegetation activity at the ecosystem-scale in the eastern Mediterranean. Environmental Research Letters 12:084008.</w:t>
       </w:r>
     </w:p>
-    <w:bookmarkEnd w:id="75"/>
-    <w:bookmarkStart w:id="76" w:name="ref-Dai2011"/>
+    <w:bookmarkEnd w:id="77"/>
+    <w:bookmarkStart w:id="78" w:name="ref-Dai2011"/>
     <w:p>
       <w:pPr>
         <w:pStyle w:val="Bibliografa"/>
@@ -5450,8 +5860,8 @@
         <w:t xml:space="preserve">Dai, A. 2011. Drought under global warming: A review. Wiley Interdisciplinary Reviews: Climate Change 2:45–65.</w:t>
       </w:r>
     </w:p>
-    <w:bookmarkEnd w:id="76"/>
-    <w:bookmarkStart w:id="77" w:name="ref-Didan2015"/>
+    <w:bookmarkEnd w:id="78"/>
+    <w:bookmarkStart w:id="79" w:name="ref-Didan2015"/>
     <w:p>
       <w:pPr>
         <w:pStyle w:val="Bibliografa"/>
@@ -5460,8 +5870,8 @@
         <w:t xml:space="preserve">Didan, K. 2015. MOD13Q1 MODIS/Terra Vegetation Indices 16-Day L3 Global 250m SIN Grid V006. NASA EOSDIS Land Processes DAAC.</w:t>
       </w:r>
     </w:p>
-    <w:bookmarkEnd w:id="77"/>
-    <w:bookmarkStart w:id="78" w:name="ref-Dobbertin2005"/>
+    <w:bookmarkEnd w:id="79"/>
+    <w:bookmarkStart w:id="80" w:name="ref-Dobbertin2005"/>
     <w:p>
       <w:pPr>
         <w:pStyle w:val="Bibliografa"/>
@@ -5470,8 +5880,8 @@
         <w:t xml:space="preserve">Dobbertin, M. 2005. Tree growth as indicator of tree vitality and of tree reaction to environmental stress: A review. European Journal of Forest Research 124:319–333.</w:t>
       </w:r>
     </w:p>
-    <w:bookmarkEnd w:id="78"/>
-    <w:bookmarkStart w:id="79" w:name="ref-DoblasMiranda2017"/>
+    <w:bookmarkEnd w:id="80"/>
+    <w:bookmarkStart w:id="81" w:name="ref-DoblasMiranda2017"/>
     <w:p>
       <w:pPr>
         <w:pStyle w:val="Bibliografa"/>
@@ -5480,8 +5890,8 @@
         <w:t xml:space="preserve">Doblas-Miranda, E., R. Alonso, X. Arnan, V. Bermejo, L. Brotons, J. de las Heras, M. Estiarte, J. Hódar, P. Llorens, F. Lloret, F. López-Serrano, J. Martínez-Vilalta, D. Moya, J. Penuelas, J. Pino, A. Rodrigo, N. Roura-Pascual, F. Valladares, M. Vilà, R. Zamora, and J. Retana. 2017. A review of the combination among global change factors in forests, shrublands and pastures of the Mediterranean region: Beyond drought effects. Global and Planetary Change 148:42–54.</w:t>
       </w:r>
     </w:p>
-    <w:bookmarkEnd w:id="79"/>
-    <w:bookmarkStart w:id="80" w:name="ref-Dorado2017c"/>
+    <w:bookmarkEnd w:id="81"/>
+    <w:bookmarkStart w:id="82" w:name="ref-Dorado2017c"/>
     <w:p>
       <w:pPr>
         <w:pStyle w:val="Bibliografa"/>
@@ -5490,8 +5900,8 @@
         <w:t xml:space="preserve">Dorado-Liñán, I., L. Akhmetzyanov, and A. Menzel. 2017. Climate threats on growth of rear-edge european beech peripheral populations in Spain. International Journal of Biometeorology 61:2097–2110.</w:t>
       </w:r>
     </w:p>
-    <w:bookmarkEnd w:id="80"/>
-    <w:bookmarkStart w:id="81" w:name="ref-Dorado2017"/>
+    <w:bookmarkEnd w:id="82"/>
+    <w:bookmarkStart w:id="83" w:name="ref-Dorado2017"/>
     <w:p>
       <w:pPr>
         <w:pStyle w:val="Bibliografa"/>
@@ -5500,8 +5910,8 @@
         <w:t xml:space="preserve">Dorado-Liñán, I., I. Cañellas, M. Valbuena-Carabaña, L. Gil, and G. Gea-Izquierdo. 2017a. Coexistence in the Mediterranean-temperate transitional border: Multi-century dynamics of a mixed old-growth forest under global change. Dendrochronologia 44:48–57.</w:t>
       </w:r>
     </w:p>
-    <w:bookmarkEnd w:id="81"/>
-    <w:bookmarkStart w:id="82" w:name="ref-Dorado2017b"/>
+    <w:bookmarkEnd w:id="83"/>
+    <w:bookmarkStart w:id="84" w:name="ref-Dorado2017b"/>
     <w:p>
       <w:pPr>
         <w:pStyle w:val="Bibliografa"/>
@@ -5510,8 +5920,8 @@
         <w:t xml:space="preserve">Dorado-Liñán, I., E. Zorita, E. Martínez-Sancho, G. Gea-Izquierdo, A. D. Filippo, E. Gutiérrez, T. Levanic, G. Piovesan, G. Vacchiano, C. Zang, T. Zlatanov, and A. Menzel. 2017b. Large-scale atmospheric circulation enhances the Mediterranean east-west tree growth contrast at rear-edge deciduous forests. Agricultural and Forest Meteorology 239:86–95.</w:t>
       </w:r>
     </w:p>
-    <w:bookmarkEnd w:id="82"/>
-    <w:bookmarkStart w:id="83" w:name="ref-Dorman2013"/>
+    <w:bookmarkEnd w:id="84"/>
+    <w:bookmarkStart w:id="85" w:name="ref-Dorman2013"/>
     <w:p>
       <w:pPr>
         <w:pStyle w:val="Bibliografa"/>
@@ -5520,8 +5930,8 @@
         <w:t xml:space="preserve">Dorman, M., T. Svoray, A. Perevolotsky, and D. Sarris. 2013. Forest performance during two consecutive drought periods: Diverging long-term trends and short-term responses along a climatic gradient. Forest Ecology and Management 310:1–9.</w:t>
       </w:r>
     </w:p>
-    <w:bookmarkEnd w:id="83"/>
-    <w:bookmarkStart w:id="84" w:name="ref-Dunn1964"/>
+    <w:bookmarkEnd w:id="85"/>
+    <w:bookmarkStart w:id="86" w:name="ref-Dunn1964"/>
     <w:p>
       <w:pPr>
         <w:pStyle w:val="Bibliografa"/>
@@ -5530,8 +5940,8 @@
         <w:t xml:space="preserve">Dunn, O. 1964. Multiple comparisons using rank sums. Technometrics 6:241–252.</w:t>
       </w:r>
     </w:p>
-    <w:bookmarkEnd w:id="84"/>
-    <w:bookmarkStart w:id="85" w:name="ref-Eilmann2012"/>
+    <w:bookmarkEnd w:id="86"/>
+    <w:bookmarkStart w:id="87" w:name="ref-Eilmann2012"/>
     <w:p>
       <w:pPr>
         <w:pStyle w:val="Bibliografa"/>
@@ -5540,8 +5950,8 @@
         <w:t xml:space="preserve">Eilmann, B., and A. Rigling. 2012. Tree-growth analyses to estimate tree species’ drought tolerance. Tree Physiology 32:178–187.</w:t>
       </w:r>
     </w:p>
-    <w:bookmarkEnd w:id="85"/>
-    <w:bookmarkStart w:id="86" w:name="ref-Field2012"/>
+    <w:bookmarkEnd w:id="87"/>
+    <w:bookmarkStart w:id="88" w:name="ref-Field2012"/>
     <w:p>
       <w:pPr>
         <w:pStyle w:val="Bibliografa"/>
@@ -5550,8 +5960,8 @@
         <w:t xml:space="preserve">Field, A., J. Miles, and Z. Field. 2012. Discovering statistics using R. Page 1426. SAGE.</w:t>
       </w:r>
     </w:p>
-    <w:bookmarkEnd w:id="86"/>
-    <w:bookmarkStart w:id="87" w:name="ref-Fischer2006"/>
+    <w:bookmarkEnd w:id="88"/>
+    <w:bookmarkStart w:id="89" w:name="ref-Fischer2006"/>
     <w:p>
       <w:pPr>
         <w:pStyle w:val="Bibliografa"/>
@@ -5560,8 +5970,8 @@
         <w:t xml:space="preserve">Fischer, J., D. B. Lindenmayer, and A. D. Manning. 2006. Biodiversity, ecosystem function, and resilience: Ten guiding principles for commodity production landscapes. Frontiers in Ecology and the Environment 4:80–86.</w:t>
       </w:r>
     </w:p>
-    <w:bookmarkEnd w:id="87"/>
-    <w:bookmarkStart w:id="88" w:name="ref-Franco1990"/>
+    <w:bookmarkEnd w:id="89"/>
+    <w:bookmarkStart w:id="90" w:name="ref-Franco1990"/>
     <w:p>
       <w:pPr>
         <w:pStyle w:val="Bibliografa"/>
@@ -5600,8 +6010,8 @@
         <w:t xml:space="preserve">A. Castroviejo, M. Laínz, G. López-González, P. Montserrat, F. Muñoz-Garmendia, J. Paiva, and L. Villar, editors. Flora Ibérica. Real Jardín Botánico, CSIC, Madrid.</w:t>
       </w:r>
     </w:p>
-    <w:bookmarkEnd w:id="88"/>
-    <w:bookmarkStart w:id="89" w:name="ref-Fraver2005"/>
+    <w:bookmarkEnd w:id="90"/>
+    <w:bookmarkStart w:id="91" w:name="ref-Fraver2005"/>
     <w:p>
       <w:pPr>
         <w:pStyle w:val="Bibliografa"/>
@@ -5610,8 +6020,8 @@
         <w:t xml:space="preserve">Fraver, S., and A. S. White. 2005. Identifying growth releases in dendrochronological studies of forest disturbance. Canadian Journal of Forest Research 35:1648–1656.</w:t>
       </w:r>
     </w:p>
-    <w:bookmarkEnd w:id="89"/>
-    <w:bookmarkStart w:id="90" w:name="ref-Fritts1976"/>
+    <w:bookmarkEnd w:id="91"/>
+    <w:bookmarkStart w:id="92" w:name="ref-Fritts1976"/>
     <w:p>
       <w:pPr>
         <w:pStyle w:val="Bibliografa"/>
@@ -5620,8 +6030,8 @@
         <w:t xml:space="preserve">Fritts, H. C. 1976. Tree rings and climate. Academic Press, London.</w:t>
       </w:r>
     </w:p>
-    <w:bookmarkEnd w:id="90"/>
-    <w:bookmarkStart w:id="91" w:name="ref-Frias2018"/>
+    <w:bookmarkEnd w:id="92"/>
+    <w:bookmarkStart w:id="93" w:name="ref-Frias2018"/>
     <w:p>
       <w:pPr>
         <w:pStyle w:val="Bibliografa"/>
@@ -5630,8 +6040,8 @@
         <w:t xml:space="preserve">Frías, M., M. Iturbide, R. Manzanas, J. Bedia, J. Fernández, S. Herrera, A. Cofiño, and J. Gutiérrez. 2018. An R package to visualize and communicate uncertainty in seasonal climate prediction. Environmental Modelling &amp; Software 99:101–110.</w:t>
       </w:r>
     </w:p>
-    <w:bookmarkEnd w:id="91"/>
-    <w:bookmarkStart w:id="92" w:name="ref-Gao2016"/>
+    <w:bookmarkEnd w:id="93"/>
+    <w:bookmarkStart w:id="94" w:name="ref-Gao2016"/>
     <w:p>
       <w:pPr>
         <w:pStyle w:val="Bibliografa"/>
@@ -5640,18 +6050,8 @@
         <w:t xml:space="preserve">Gao, Q., W. Zhu, M. W. Schwartz, H. Ganjurjav, Y. Wan, X. Qin, X. Ma, M. A. Williamson, and Y. Li. 2016. Climatic change controls productivity variation in global grasslands. Scientific Reports:26958.</w:t>
       </w:r>
     </w:p>
-    <w:bookmarkEnd w:id="92"/>
-    <w:bookmarkStart w:id="93" w:name="ref-GarciaHerrera2007"/>
-    <w:p>
-      <w:pPr>
-        <w:pStyle w:val="Bibliografa"/>
-      </w:pPr>
-      <w:r>
-        <w:t xml:space="preserve">Garcı́a-Herrera, R., E. Hernández, D. Barriopedro, D. Paredes, R. M. Trigo, I. F. Trigo, and M. A. Mendes. 2007. The outstanding 2004/05 drought in the Iberian Peninsula: Associated atmospheric circulation. Journal of Hydrometeorology 8:483–498.</w:t>
-      </w:r>
-    </w:p>
-    <w:bookmarkEnd w:id="93"/>
-    <w:bookmarkStart w:id="94" w:name="ref-GarciaJimenez2009"/>
+    <w:bookmarkEnd w:id="94"/>
+    <w:bookmarkStart w:id="95" w:name="ref-GarciaJimenez2009"/>
     <w:p>
       <w:pPr>
         <w:pStyle w:val="Bibliografa"/>
@@ -5720,8 +6120,18 @@
         <w:t xml:space="preserve">VV.AA., editor. Bases ecológicas preliminares para la conservación de los tipos de hábitat de interés comunitario en españa. Ministerio de Medio Ambiente, y Medio Rural y Marino, Madrid.</w:t>
       </w:r>
     </w:p>
-    <w:bookmarkEnd w:id="94"/>
-    <w:bookmarkStart w:id="95" w:name="ref-GarciaGonzalez2017"/>
+    <w:bookmarkEnd w:id="95"/>
+    <w:bookmarkStart w:id="96" w:name="ref-GarciaAlix2017"/>
+    <w:p>
+      <w:pPr>
+        <w:pStyle w:val="Bibliografa"/>
+      </w:pPr>
+      <w:r>
+        <w:t xml:space="preserve">García-Alix, A., F. J. Jiménez-Espejo, J. L. Toney, G. Jiménez-Moreno, M. J. Ramos-Román, R. S. Anderson, P. Ruano, I. Queralt, A. Delgado Huertas, and J. Kuroda. 2017. Alpine bogs of southern spain show human-induced environmental change superimposed on long-term natural variations. Scientific Reports 7:7439.</w:t>
+      </w:r>
+    </w:p>
+    <w:bookmarkEnd w:id="96"/>
+    <w:bookmarkStart w:id="97" w:name="ref-GarciaGonzalez2017"/>
     <w:p>
       <w:pPr>
         <w:pStyle w:val="Bibliografa"/>
@@ -5745,8 +6155,18 @@
         <w:t xml:space="preserve">Willd. is a powerful indicator of soil water excess at growth resumption. European Journal of Forest Research 136:329–344.</w:t>
       </w:r>
     </w:p>
-    <w:bookmarkEnd w:id="95"/>
-    <w:bookmarkStart w:id="96" w:name="ref-Gavilan2007"/>
+    <w:bookmarkEnd w:id="97"/>
+    <w:bookmarkStart w:id="98" w:name="ref-GarciaHerrera2007"/>
+    <w:p>
+      <w:pPr>
+        <w:pStyle w:val="Bibliografa"/>
+      </w:pPr>
+      <w:r>
+        <w:t xml:space="preserve">García-Herrera, R., E. Hernández, D. Barriopedro, D. Paredes, R. M. Trigo, I. F. Trigo, and M. A. Mendes. 2007. The outstanding 2004/05 drought in the Iberian Peninsula: Associated atmospheric circulation. Journal of Hydrometeorology 8:483–498.</w:t>
+      </w:r>
+    </w:p>
+    <w:bookmarkEnd w:id="98"/>
+    <w:bookmarkStart w:id="99" w:name="ref-Gavilan2007"/>
     <w:p>
       <w:pPr>
         <w:pStyle w:val="Bibliografa"/>
@@ -5770,8 +6190,8 @@
         <w:t xml:space="preserve">forests using climatic parameters. Phytocoenologia 37:561–581.</w:t>
       </w:r>
     </w:p>
-    <w:bookmarkEnd w:id="96"/>
-    <w:bookmarkStart w:id="97" w:name="ref-Gazol2017"/>
+    <w:bookmarkEnd w:id="99"/>
+    <w:bookmarkStart w:id="100" w:name="ref-Gazol2017"/>
     <w:p>
       <w:pPr>
         <w:pStyle w:val="Bibliografa"/>
@@ -5780,18 +6200,18 @@
         <w:t xml:space="preserve">Gazol, A., J. J. Camarero, W. R. L. Anderegg, and S. M. Vicente-Serrano. 2017. Impacts of droughts on the growth resilience of northern hemisphere forests. Global Ecology and Biogeography 26:166–176.</w:t>
       </w:r>
     </w:p>
-    <w:bookmarkEnd w:id="97"/>
-    <w:bookmarkStart w:id="98" w:name="ref-Gazol2018"/>
-    <w:p>
-      <w:pPr>
-        <w:pStyle w:val="Bibliografa"/>
-      </w:pPr>
-      <w:r>
-        <w:t xml:space="preserve">Gazol, A., J. J. Camarero, S. M. Vicente-Serrano, R. Sánchez-Salguero, E. Gutiérrez, M. de Luis, G. Sangüesa-Barreda, K. Novak, V. Rozas, P. A. Tíscar, J. C. Linares, N. Martín-Hernández, Martínez del CastilloE., M. Ribas, I. García-González, F. Silla, A. Camisón, M. Génova, J. M. Olano, L. A. Longares, A. Hevia, M. Tomás-Burguera, and J. D. Galván. 2018. Forest resilience to drought varies across biomes. Global Change Biology:1–16.</w:t>
-      </w:r>
-    </w:p>
-    <w:bookmarkEnd w:id="98"/>
-    <w:bookmarkStart w:id="99" w:name="ref-GeaIzquierdo2014"/>
+    <w:bookmarkEnd w:id="100"/>
+    <w:bookmarkStart w:id="101" w:name="ref-Gazol2018"/>
+    <w:p>
+      <w:pPr>
+        <w:pStyle w:val="Bibliografa"/>
+      </w:pPr>
+      <w:r>
+        <w:t xml:space="preserve">Gazol, A., J. J. Camarero, S. M. Vicente-Serrano, R. Sánchez-Salguero, E. Gutiérrez, M. de Luis, G. Sangüesa-Barreda, K. Novak, V. Rozas, P. A. Tíscar, J. C. Linares, N. Martín-Hernández, E. Martínez del Castillo, M. Ribas, I. García-González, F. Silla, A. Camisón, M. Génova, J. M. Olano, L. A. Longares, A. Hevia, M. Tomás-Burguera, and J. D. Galván. 2018. Forest resilience to drought varies across biomes. Global Change Biology:1–16.</w:t>
+      </w:r>
+    </w:p>
+    <w:bookmarkEnd w:id="101"/>
+    <w:bookmarkStart w:id="102" w:name="ref-GeaIzquierdo2014"/>
     <w:p>
       <w:pPr>
         <w:pStyle w:val="Bibliografa"/>
@@ -5800,8 +6220,8 @@
         <w:t xml:space="preserve">Gea-Izquierdo, G., and I. Cañellas. 2014. Local climate forces instability in long-term productivity of a Mediterranean oak along climatic gradients. Ecosystems 17:228–241.</w:t>
       </w:r>
     </w:p>
-    <w:bookmarkEnd w:id="99"/>
-    <w:bookmarkStart w:id="100" w:name="ref-GeaIzquierdo2013"/>
+    <w:bookmarkEnd w:id="102"/>
+    <w:bookmarkStart w:id="103" w:name="ref-GeaIzquierdo2013"/>
     <w:p>
       <w:pPr>
         <w:pStyle w:val="Bibliografa"/>
@@ -5810,8 +6230,8 @@
         <w:t xml:space="preserve">Gea-Izquierdo, G., L. Fernández-de-Uña, and I. Cañellas. 2013. Growth projections reveal local vulnerability of Mediterranean oaks with rising temperatures. Forest Ecology and Management 305:282–293.</w:t>
       </w:r>
     </w:p>
-    <w:bookmarkEnd w:id="100"/>
-    <w:bookmarkStart w:id="101" w:name="ref-GeaIzquierdo2014FEM"/>
+    <w:bookmarkEnd w:id="103"/>
+    <w:bookmarkStart w:id="104" w:name="ref-GeaIzquierdo2014FEM"/>
     <w:p>
       <w:pPr>
         <w:pStyle w:val="Bibliografa"/>
@@ -5820,8 +6240,18 @@
         <w:t xml:space="preserve">Gea-Izquierdo, G., B. Viguera, M. Cabrera, and I. Cañellas. 2014. Drought induced decline could portend widespread pine mortality at the xeric ecotone in managed Mediterranean pine-oak woodlands. Forest Ecology and Management 320:70–82.</w:t>
       </w:r>
     </w:p>
-    <w:bookmarkEnd w:id="101"/>
-    <w:bookmarkStart w:id="102" w:name="ref-GonzalezGonzalez2014"/>
+    <w:bookmarkEnd w:id="104"/>
+    <w:bookmarkStart w:id="105" w:name="ref-Gentilesca2017"/>
+    <w:p>
+      <w:pPr>
+        <w:pStyle w:val="Bibliografa"/>
+      </w:pPr>
+      <w:r>
+        <w:t xml:space="preserve">Gentilesca, T., J. Camarero, M. Colangelo, A. Nolè, and F. Ripullone. 2017. Drought-induced oak decline in the western mediterranean region: An overview on current evidences, mechanisms and management options to improve forest resilience. iForest - Biogeosciences and Forestry 10:796–806.</w:t>
+      </w:r>
+    </w:p>
+    <w:bookmarkEnd w:id="105"/>
+    <w:bookmarkStart w:id="106" w:name="ref-GonzalezGonzalez2014"/>
     <w:p>
       <w:pPr>
         <w:pStyle w:val="Bibliografa"/>
@@ -5860,8 +6290,8 @@
         <w:t xml:space="preserve">at the Atlantic–Mediterranean boundary. Trees 28:237–252.</w:t>
       </w:r>
     </w:p>
-    <w:bookmarkEnd w:id="102"/>
-    <w:bookmarkStart w:id="103" w:name="ref-Gouveia2015"/>
+    <w:bookmarkEnd w:id="106"/>
+    <w:bookmarkStart w:id="107" w:name="ref-Gouveia2015"/>
     <w:p>
       <w:pPr>
         <w:pStyle w:val="Bibliografa"/>
@@ -5885,8 +6315,8 @@
         <w:t xml:space="preserve">EGU General Assembly Conference Abstracts.</w:t>
       </w:r>
     </w:p>
-    <w:bookmarkEnd w:id="103"/>
-    <w:bookmarkStart w:id="104" w:name="ref-Gouveia2014"/>
+    <w:bookmarkEnd w:id="107"/>
+    <w:bookmarkStart w:id="108" w:name="ref-Gouveia2014"/>
     <w:p>
       <w:pPr>
         <w:pStyle w:val="Bibliografa"/>
@@ -5910,8 +6340,8 @@
         <w:t xml:space="preserve">EGU General Assembly Conference Abstracts.</w:t>
       </w:r>
     </w:p>
-    <w:bookmarkEnd w:id="104"/>
-    <w:bookmarkStart w:id="105" w:name="ref-Gouveia2017"/>
+    <w:bookmarkEnd w:id="108"/>
+    <w:bookmarkStart w:id="109" w:name="ref-Gouveia2017"/>
     <w:p>
       <w:pPr>
         <w:pStyle w:val="Bibliografa"/>
@@ -5920,8 +6350,8 @@
         <w:t xml:space="preserve">Gouveia, C., R. Trigo, S. Beguería, and S. Vicente-Serrano. 2017. Drought impacts on vegetation activity in the Mediterranean region: An assessment using remote sensing data and multi-scale drought indicators. Global and Planetary Change 151:15–27.</w:t>
       </w:r>
     </w:p>
-    <w:bookmarkEnd w:id="105"/>
-    <w:bookmarkStart w:id="106" w:name="ref-Granda2017"/>
+    <w:bookmarkEnd w:id="109"/>
+    <w:bookmarkStart w:id="110" w:name="ref-Granda2017"/>
     <w:p>
       <w:pPr>
         <w:pStyle w:val="Bibliografa"/>
@@ -5930,8 +6360,8 @@
         <w:t xml:space="preserve">Granda, E., A. Q. Alla, N. A. Laskurain, J. Loidi, A. Sánchez-Lorenzo, and J. J. Camarero. 2018. Coexisting oak species, including rear-edge populations, buffer climate stress through xylem adjustments. Tree Physiology 38:159–172.</w:t>
       </w:r>
     </w:p>
-    <w:bookmarkEnd w:id="106"/>
-    <w:bookmarkStart w:id="107" w:name="ref-Guerreiro2017"/>
+    <w:bookmarkEnd w:id="110"/>
+    <w:bookmarkStart w:id="111" w:name="ref-Guerreiro2017"/>
     <w:p>
       <w:pPr>
         <w:pStyle w:val="Bibliografa"/>
@@ -5940,8 +6370,8 @@
         <w:t xml:space="preserve">Guerreiro, S. B., C. Kilsby, and H. J. Fowler. 2017. Assessing the threat of future megadrought in Iberia. International Journal of Climatology 37:5024–5034.</w:t>
       </w:r>
     </w:p>
-    <w:bookmarkEnd w:id="107"/>
-    <w:bookmarkStart w:id="108" w:name="ref-Hampe2005"/>
+    <w:bookmarkEnd w:id="111"/>
+    <w:bookmarkStart w:id="112" w:name="ref-Hampe2005"/>
     <w:p>
       <w:pPr>
         <w:pStyle w:val="Bibliografa"/>
@@ -5950,18 +6380,18 @@
         <w:t xml:space="preserve">Hampe, A., and R. J. Petit. 2005. Conserving biodiversity under climate change: The rear edge matters. Ecology Letters 8:461–467.</w:t>
       </w:r>
     </w:p>
-    <w:bookmarkEnd w:id="108"/>
-    <w:bookmarkStart w:id="109" w:name="ref-Haylock2008"/>
-    <w:p>
-      <w:pPr>
-        <w:pStyle w:val="Bibliografa"/>
-      </w:pPr>
-      <w:r>
-        <w:t xml:space="preserve">Haylock, M. R., N. Hofstra, Klein TankA. M. G., E. J. Klok, P. D. Jones, and M. New. 2008. A European daily high-resolution gridded data set of surface temperature and precipitation for 1950–2006. Journal of Geophysical Research 113:D20119.</w:t>
-      </w:r>
-    </w:p>
-    <w:bookmarkEnd w:id="109"/>
-    <w:bookmarkStart w:id="110" w:name="ref-Herrero2013"/>
+    <w:bookmarkEnd w:id="112"/>
+    <w:bookmarkStart w:id="113" w:name="ref-Haylock2008"/>
+    <w:p>
+      <w:pPr>
+        <w:pStyle w:val="Bibliografa"/>
+      </w:pPr>
+      <w:r>
+        <w:t xml:space="preserve">Haylock, M. R., N. Hofstra, A. M. G. Klein Tank, E. J. Klok, P. D. Jones, and M. New. 2008. A European daily high-resolution gridded data set of surface temperature and precipitation for 1950–2006. Journal of Geophysical Research 113:D20119.</w:t>
+      </w:r>
+    </w:p>
+    <w:bookmarkEnd w:id="113"/>
+    <w:bookmarkStart w:id="114" w:name="ref-Herrero2013"/>
     <w:p>
       <w:pPr>
         <w:pStyle w:val="Bibliografa"/>
@@ -5997,8 +6427,8 @@
         <w:t xml:space="preserve">. Forest Ecology and Management 308:50–61.</w:t>
       </w:r>
     </w:p>
-    <w:bookmarkEnd w:id="110"/>
-    <w:bookmarkStart w:id="111" w:name="ref-Herrero2014"/>
+    <w:bookmarkEnd w:id="114"/>
+    <w:bookmarkStart w:id="115" w:name="ref-Herrero2014"/>
     <w:p>
       <w:pPr>
         <w:pStyle w:val="Bibliografa"/>
@@ -6007,8 +6437,8 @@
         <w:t xml:space="preserve">Herrero, A., and R. Zamora. 2014. Plant responses to extreme climatic events: A field test of resilience capacity at the southern range edge. PLOS ONE 9:e87842.</w:t>
       </w:r>
     </w:p>
-    <w:bookmarkEnd w:id="111"/>
-    <w:bookmarkStart w:id="112" w:name="ref-Hodgson2015"/>
+    <w:bookmarkEnd w:id="115"/>
+    <w:bookmarkStart w:id="116" w:name="ref-Hodgson2015"/>
     <w:p>
       <w:pPr>
         <w:pStyle w:val="Bibliografa"/>
@@ -6017,8 +6447,8 @@
         <w:t xml:space="preserve">Hodgson, D., J. L. McDonald, and D. J. Hosken. 2015. What do you mean, "resilient"? Trends in Ecology &amp; Evolution 30:503–506.</w:t>
       </w:r>
     </w:p>
-    <w:bookmarkEnd w:id="112"/>
-    <w:bookmarkStart w:id="113" w:name="ref-Hoerling2011"/>
+    <w:bookmarkEnd w:id="116"/>
+    <w:bookmarkStart w:id="117" w:name="ref-Hoerling2011"/>
     <w:p>
       <w:pPr>
         <w:pStyle w:val="Bibliografa"/>
@@ -6027,8 +6457,8 @@
         <w:t xml:space="preserve">Hoerling, M., J. Eischeid, J. Perlwitz, X. Quan, T. Zhang, and P. Pegion. 2012. On the increased frequency of Mediterranean drought. Journal of Climate 25:2146–2161.</w:t>
       </w:r>
     </w:p>
-    <w:bookmarkEnd w:id="113"/>
-    <w:bookmarkStart w:id="114" w:name="ref-Holling1973"/>
+    <w:bookmarkEnd w:id="117"/>
+    <w:bookmarkStart w:id="118" w:name="ref-Holling1973"/>
     <w:p>
       <w:pPr>
         <w:pStyle w:val="Bibliografa"/>
@@ -6037,8 +6467,8 @@
         <w:t xml:space="preserve">Holling, C. S. 1973. Resilience and stability of ecological systems. Annual Review of Ecology and Systematics 4:1–23.</w:t>
       </w:r>
     </w:p>
-    <w:bookmarkEnd w:id="114"/>
-    <w:bookmarkStart w:id="115" w:name="ref-Holmes1983"/>
+    <w:bookmarkEnd w:id="118"/>
+    <w:bookmarkStart w:id="119" w:name="ref-Holmes1983"/>
     <w:p>
       <w:pPr>
         <w:pStyle w:val="Bibliografa"/>
@@ -6047,8 +6477,18 @@
         <w:t xml:space="preserve">Holmes, R. L. 1983. Computer-assisted quality control in tree-ring dating and measurement. Tree-Ring Bulletin 43:69–78.</w:t>
       </w:r>
     </w:p>
-    <w:bookmarkEnd w:id="115"/>
-    <w:bookmarkStart w:id="116" w:name="ref-Huete2002"/>
+    <w:bookmarkEnd w:id="119"/>
+    <w:bookmarkStart w:id="120" w:name="ref-Huang2018"/>
+    <w:p>
+      <w:pPr>
+        <w:pStyle w:val="Bibliografa"/>
+      </w:pPr>
+      <w:r>
+        <w:t xml:space="preserve">Huang, M., X. Wang, T. F. Keenan, and S. Piao. 2018. Drought timing influences the legacy of tree growth recovery. Global Change Biology 24:3546–3559.</w:t>
+      </w:r>
+    </w:p>
+    <w:bookmarkEnd w:id="120"/>
+    <w:bookmarkStart w:id="121" w:name="ref-Huete2002"/>
     <w:p>
       <w:pPr>
         <w:pStyle w:val="Bibliografa"/>
@@ -6057,8 +6497,8 @@
         <w:t xml:space="preserve">Huete, A., K. Didan, T. Miura, E. Rodriguez, X. Gao, and L. Ferreira. 2002. Overview of the radiometric and biophysical performance of the MODIS vegetation indices. Remote Sensing of Environment 83:195–213.</w:t>
       </w:r>
     </w:p>
-    <w:bookmarkEnd w:id="116"/>
-    <w:bookmarkStart w:id="117" w:name="ref-IPCC2013"/>
+    <w:bookmarkEnd w:id="121"/>
+    <w:bookmarkStart w:id="122" w:name="ref-IPCC2013"/>
     <w:p>
       <w:pPr>
         <w:pStyle w:val="Bibliografa"/>
@@ -6067,8 +6507,28 @@
         <w:t xml:space="preserve">IPCC. 2013. Climate change 2013: The physical science basis. Contribution of Working Group I to the Fifth Assessment Report of the Intergovernmental Panel on Climate Change. Page 1535. Cambridge University Press, Cambridge, United Kingdom; New York, NY, USA.</w:t>
       </w:r>
     </w:p>
-    <w:bookmarkEnd w:id="117"/>
-    <w:bookmarkStart w:id="118" w:name="ref-JimenezOlivencia2015"/>
+    <w:bookmarkEnd w:id="122"/>
+    <w:bookmarkStart w:id="123" w:name="ref-JimenezMoreno2013"/>
+    <w:p>
+      <w:pPr>
+        <w:pStyle w:val="Bibliografa"/>
+      </w:pPr>
+      <w:r>
+        <w:t xml:space="preserve">Jiménez-Moreno, G., A. García-Alix, M. D. Hernández-Corbalán, R. S. Anderson, and A. Delgado-Huertas. 2013. Vegetation, fire, climate and human disturbance history in the southwestern mediterranean area during the late holocene. Quaternary Research 79:110–122.</w:t>
+      </w:r>
+    </w:p>
+    <w:bookmarkEnd w:id="123"/>
+    <w:bookmarkStart w:id="124" w:name="ref-JimenezOlivencia1991"/>
+    <w:p>
+      <w:pPr>
+        <w:pStyle w:val="Bibliografa"/>
+      </w:pPr>
+      <w:r>
+        <w:t xml:space="preserve">Jiménez Olivencia, Y. 1991. Los paisajes de sierra nevada: Cartografía de los sistemas naturales de una montaña mediterránea. Universidad de Granada, Granada.</w:t>
+      </w:r>
+    </w:p>
+    <w:bookmarkEnd w:id="124"/>
+    <w:bookmarkStart w:id="125" w:name="ref-JimenezOlivencia2015"/>
     <w:p>
       <w:pPr>
         <w:pStyle w:val="Bibliografa"/>
@@ -6077,8 +6537,18 @@
         <w:t xml:space="preserve">Jiménez-Olivencia, Y., L. Porcel, and A. Caballero. 2015. Medio siglo en la evolución de los paisajes naturales y agrarios de Sierra Nevada (España). Boletín de la Asociación de Geógrafos Españoles 68:205–232.</w:t>
       </w:r>
     </w:p>
-    <w:bookmarkEnd w:id="118"/>
-    <w:bookmarkStart w:id="119" w:name="ref-Jodar2017"/>
+    <w:bookmarkEnd w:id="125"/>
+    <w:bookmarkStart w:id="126" w:name="ref-JimenezSerrano2004"/>
+    <w:p>
+      <w:pPr>
+        <w:pStyle w:val="Bibliografa"/>
+      </w:pPr>
+      <w:r>
+        <w:t xml:space="preserve">Jiménez-Serrano, B., and J. Serrano-Gutiérrez. 2004. El catastro del marqués de la ensenada en el antiguo reino de granada. Junta de Andalucía, Consejería de Cultura, Sevilla.</w:t>
+      </w:r>
+    </w:p>
+    <w:bookmarkEnd w:id="126"/>
+    <w:bookmarkStart w:id="127" w:name="ref-Jodar2017"/>
     <w:p>
       <w:pPr>
         <w:pStyle w:val="Bibliografa"/>
@@ -6087,8 +6557,8 @@
         <w:t xml:space="preserve">Jódar, J., J. A. Cabrera, S. Martos-Rosillo, A. Ruiz-Constán, A. González-Ramón, L. J. Lambán, C. Herrera, and E. Custodio. 2017. Groundwater discharge in high-mountain watersheds: A valuable resource for downstream semi-arid zones. The case of the Bérchules River in Sierra Nevada (southern Spain). Science of The Total Environment 593-594:760–772.</w:t>
       </w:r>
     </w:p>
-    <w:bookmarkEnd w:id="119"/>
-    <w:bookmarkStart w:id="120" w:name="ref-Jump2010"/>
+    <w:bookmarkEnd w:id="127"/>
+    <w:bookmarkStart w:id="128" w:name="ref-Jump2010"/>
     <w:p>
       <w:pPr>
         <w:pStyle w:val="Bibliografa"/>
@@ -6097,8 +6567,8 @@
         <w:t xml:space="preserve">Jump, A. S., L. Cavin, and P. D. Hunter. 2010. Monitoring and managing responses to climate change at the retreating range edge of forest trees. Journal of Environmental Monitoring 12:1791–1798.</w:t>
       </w:r>
     </w:p>
-    <w:bookmarkEnd w:id="120"/>
-    <w:bookmarkStart w:id="121" w:name="ref-Leal2015"/>
+    <w:bookmarkEnd w:id="128"/>
+    <w:bookmarkStart w:id="129" w:name="ref-Leal2015"/>
     <w:p>
       <w:pPr>
         <w:pStyle w:val="Bibliografa"/>
@@ -6107,8 +6577,8 @@
         <w:t xml:space="preserve">Leal, S., F. Campelo, A. L. Luz, M. F. Carneiro, and J. A. Santos. 2015. Potential of oak tree-ring chronologies from southern portugal for climate reconstructions. Dendrochronologia 35:4–13.</w:t>
       </w:r>
     </w:p>
-    <w:bookmarkEnd w:id="121"/>
-    <w:bookmarkStart w:id="122" w:name="ref-Linares2014"/>
+    <w:bookmarkEnd w:id="129"/>
+    <w:bookmarkStart w:id="130" w:name="ref-Linares2014"/>
     <w:p>
       <w:pPr>
         <w:pStyle w:val="Bibliografa"/>
@@ -6117,8 +6587,8 @@
         <w:t xml:space="preserve">Linares, J. C., K. Senhadji, A. Herrero, and J. A. Hódar. 2014. Growth patterns at the southern range edge of Scots pine: Disentangling the effects of drought and defoliation by the pine processionary caterpillar. Forest Ecology and Management 315:129–137.</w:t>
       </w:r>
     </w:p>
-    <w:bookmarkEnd w:id="122"/>
-    <w:bookmarkStart w:id="123" w:name="ref-Lionello2012"/>
+    <w:bookmarkEnd w:id="130"/>
+    <w:bookmarkStart w:id="131" w:name="ref-Lionello2012"/>
     <w:p>
       <w:pPr>
         <w:pStyle w:val="Bibliografa"/>
@@ -6127,8 +6597,8 @@
         <w:t xml:space="preserve">Lionello, P., editor. 2012. The climate of the Mediterranean region. Page 502. Elsevier, Oxford.</w:t>
       </w:r>
     </w:p>
-    <w:bookmarkEnd w:id="123"/>
-    <w:bookmarkStart w:id="124" w:name="ref-Lloret2011"/>
+    <w:bookmarkEnd w:id="131"/>
+    <w:bookmarkStart w:id="132" w:name="ref-Lloret2011"/>
     <w:p>
       <w:pPr>
         <w:pStyle w:val="Bibliografa"/>
@@ -6137,8 +6607,18 @@
         <w:t xml:space="preserve">Lloret, F., E. G. Keeling, and A. Sala. 2011. Components of tree resilience: Effects of successive low-growth episodes in old ponderosa pine forests. Oikos 120:1909–1920.</w:t>
       </w:r>
     </w:p>
-    <w:bookmarkEnd w:id="124"/>
-    <w:bookmarkStart w:id="125" w:name="ref-Maestre1858"/>
+    <w:bookmarkEnd w:id="132"/>
+    <w:bookmarkStart w:id="133" w:name="ref-Lloret2004"/>
+    <w:p>
+      <w:pPr>
+        <w:pStyle w:val="Bibliografa"/>
+      </w:pPr>
+      <w:r>
+        <w:t xml:space="preserve">Lloret, F., D. Siscart, and C. Dalmases. 2004. Canopy recovery after drought dieback in holm-oak mediterranean forests of catalonia (NE spain). Global Change Biology 10:2092–2099.</w:t>
+      </w:r>
+    </w:p>
+    <w:bookmarkEnd w:id="133"/>
+    <w:bookmarkStart w:id="134" w:name="ref-Maestre1858"/>
     <w:p>
       <w:pPr>
         <w:pStyle w:val="Bibliografa"/>
@@ -6147,8 +6627,8 @@
         <w:t xml:space="preserve">Maestre, A. 1858. Memoria sobre los criaderos de biubmineral de Sierra Nevada en el término municipal de güejar-sierra, provincia de granada. Boletín del Ministerio de Fomento XXVIII:371–377.</w:t>
       </w:r>
     </w:p>
-    <w:bookmarkEnd w:id="125"/>
-    <w:bookmarkStart w:id="126" w:name="ref-Mair2017"/>
+    <w:bookmarkEnd w:id="134"/>
+    <w:bookmarkStart w:id="135" w:name="ref-Mair2017"/>
     <w:p>
       <w:pPr>
         <w:pStyle w:val="Bibliografa"/>
@@ -6157,8 +6637,8 @@
         <w:t xml:space="preserve">Mair, P., F. Schoenbrodt, and R. Wilcox. 2017. WRS2: Wilcox robust estimation and testing.</w:t>
       </w:r>
     </w:p>
-    <w:bookmarkEnd w:id="126"/>
-    <w:bookmarkStart w:id="127" w:name="ref-Mangiafico2017"/>
+    <w:bookmarkEnd w:id="135"/>
+    <w:bookmarkStart w:id="136" w:name="ref-Mangiafico2017"/>
     <w:p>
       <w:pPr>
         <w:pStyle w:val="Bibliografa"/>
@@ -6167,8 +6647,8 @@
         <w:t xml:space="preserve">Mangiafico, S. 2017. Rcompanion: Functions to support extension education program evaluation.</w:t>
       </w:r>
     </w:p>
-    <w:bookmarkEnd w:id="127"/>
-    <w:bookmarkStart w:id="128" w:name="ref-MesaTorres2009"/>
+    <w:bookmarkEnd w:id="136"/>
+    <w:bookmarkStart w:id="137" w:name="ref-MesaTorres2009"/>
     <w:p>
       <w:pPr>
         <w:pStyle w:val="Bibliografa"/>
@@ -6177,8 +6657,8 @@
         <w:t xml:space="preserve">Manuel, M.-T. 2009. Cáñar: Balcón de la Alpujarra. Page 352. Fundación Caja General de Ahorros de Granada.</w:t>
       </w:r>
     </w:p>
-    <w:bookmarkEnd w:id="128"/>
-    <w:bookmarkStart w:id="129" w:name="ref-MartinCivantos2014"/>
+    <w:bookmarkEnd w:id="137"/>
+    <w:bookmarkStart w:id="138" w:name="ref-MartinCivantos2014"/>
     <w:p>
       <w:pPr>
         <w:pStyle w:val="Bibliografa"/>
@@ -6187,8 +6667,8 @@
         <w:t xml:space="preserve">Martín-Civantos, J. M. 2014. Mountainous landscape domestication. Management of non-cultivated productive areas in Sierra Nevada (granada-almeria, Spain). European Journal of Post-Classical Archaeologies 4:99–130.</w:t>
       </w:r>
     </w:p>
-    <w:bookmarkEnd w:id="129"/>
-    <w:bookmarkStart w:id="130" w:name="ref-MartinCivantos2016"/>
+    <w:bookmarkEnd w:id="138"/>
+    <w:bookmarkStart w:id="139" w:name="ref-MartinCivantos2016"/>
     <w:p>
       <w:pPr>
         <w:pStyle w:val="Bibliografa"/>
@@ -6212,8 +6692,8 @@
         <w:t xml:space="preserve">R. Zamora, A. Pérez-Luque, F. Bonet, J. Barea-Azcón, and R. Aspizua, editors. Global change impacts in Sierra Nevada: Challenges for conservation. Consejería de Medio Ambiente y Ordenación del Territorio. Junta de Andalucía.</w:t>
       </w:r>
     </w:p>
-    <w:bookmarkEnd w:id="130"/>
-    <w:bookmarkStart w:id="131" w:name="ref-MartinezParras1982"/>
+    <w:bookmarkEnd w:id="139"/>
+    <w:bookmarkStart w:id="140" w:name="ref-MartinezParras1982"/>
     <w:p>
       <w:pPr>
         <w:pStyle w:val="Bibliografa"/>
@@ -6237,8 +6717,8 @@
         <w:t xml:space="preserve">Willd. en la provincia bética. Los melojares béticos y sus etapas de sustitución. Lazaroa 4:91–104.</w:t>
       </w:r>
     </w:p>
-    <w:bookmarkEnd w:id="131"/>
-    <w:bookmarkStart w:id="132" w:name="ref-MartinezVilalta2018"/>
+    <w:bookmarkEnd w:id="140"/>
+    <w:bookmarkStart w:id="141" w:name="ref-MartinezVilalta2018"/>
     <w:p>
       <w:pPr>
         <w:pStyle w:val="Bibliografa"/>
@@ -6247,8 +6727,8 @@
         <w:t xml:space="preserve">Martínez-Vilalta, J. 2018. The rear window: Structural and functional plasticity in tree responses to climate change inferred from growth rings. Tree Physiology.</w:t>
       </w:r>
     </w:p>
-    <w:bookmarkEnd w:id="132"/>
-    <w:bookmarkStart w:id="133" w:name="ref-MartinezVilalta2016"/>
+    <w:bookmarkEnd w:id="141"/>
+    <w:bookmarkStart w:id="142" w:name="ref-MartinezVilalta2016"/>
     <w:p>
       <w:pPr>
         <w:pStyle w:val="Bibliografa"/>
@@ -6257,14 +6737,14 @@
         <w:t xml:space="preserve">Martínez-Vilalta, J., and F. Lloret. 2016. Drought-induced vegetation shifts in terrestrial ecosystems: The key role of regeneration dynamics. Global and Planetary Change 144:94–108.</w:t>
       </w:r>
     </w:p>
-    <w:bookmarkEnd w:id="133"/>
-    <w:bookmarkStart w:id="134" w:name="ref-MartinMontanes2015"/>
-    <w:p>
-      <w:pPr>
-        <w:pStyle w:val="Bibliografa"/>
-      </w:pPr>
-      <w:r>
-        <w:t xml:space="preserve">Martín-Montañés, C., Ruiz‐ConstánA., Martín‐CivantosJ. M., Herrero‐LantarónJ., Rubio‐CamposJ. C., and Esteban‐ÁlvarezA. 2015. Caracterización hidrogeológica de un sector de la cuenca del río chico en relación con la rehabilitación de la acequia de barjas en cáñar (granada). Pages 193–201</w:t>
+    <w:bookmarkEnd w:id="142"/>
+    <w:bookmarkStart w:id="143" w:name="ref-MartinMontanes2015"/>
+    <w:p>
+      <w:pPr>
+        <w:pStyle w:val="Bibliografa"/>
+      </w:pPr>
+      <w:r>
+        <w:t xml:space="preserve">Martín-Montañés, C., A. Ruiz‐Constán, J. M. Martín‐Civantos, J. Herrero‐Lantarón, J. C. Rubio‐Campos, and A. Esteban‐Álvarez. 2015. Caracterización hidrogeológica de un sector de la cuenca del río chico en relación con la rehabilitación de la acequia de barjas en cáñar (granada). Pages 193–201</w:t>
       </w:r>
       <w:r>
         <w:t xml:space="preserve"> </w:t>
@@ -6279,11 +6759,11 @@
         <w:t xml:space="preserve"> </w:t>
       </w:r>
       <w:r>
-        <w:t xml:space="preserve">A. Navarro, López‐GetaJ. A., G. Ramos, J. Durán, F. Carrasco, I. Vadillo, and P. Jiménez, editors. El agua en andalucía. El agua clave medioambiental y socioeconómica. IX simposio del agua en andalucía (siaga 2015). IGME, Madrid, Spain.</w:t>
-      </w:r>
-    </w:p>
-    <w:bookmarkEnd w:id="134"/>
-    <w:bookmarkStart w:id="135" w:name="ref-Matias2017"/>
+        <w:t xml:space="preserve">A. Navarro, J. A. López‐Geta, G. Ramos, J. Durán, F. Carrasco, I. Vadillo, and P. Jiménez, editors. El agua en andalucía. El agua clave medioambiental y socioeconómica. IX simposio del agua en andalucía (siaga 2015). IGME, Madrid, Spain.</w:t>
+      </w:r>
+    </w:p>
+    <w:bookmarkEnd w:id="143"/>
+    <w:bookmarkStart w:id="144" w:name="ref-Matias2017"/>
     <w:p>
       <w:pPr>
         <w:pStyle w:val="Bibliografa"/>
@@ -6292,8 +6772,8 @@
         <w:t xml:space="preserve">Matías, L., J. C. Linares, Á. Sánchez-Miranda, and A. S. Jump. (n.d.). Contrasting growth forecasts across the geographical range of Scots pine due to altitudinal and latitudinal differences in climatic sensitivity. Global Change Biology 23:4106–4116.</w:t>
       </w:r>
     </w:p>
-    <w:bookmarkEnd w:id="135"/>
-    <w:bookmarkStart w:id="136" w:name="ref-McDowell2015"/>
+    <w:bookmarkEnd w:id="144"/>
+    <w:bookmarkStart w:id="145" w:name="ref-McDowell2015"/>
     <w:p>
       <w:pPr>
         <w:pStyle w:val="Bibliografa"/>
@@ -6302,8 +6782,8 @@
         <w:t xml:space="preserve">McDowell, N. G., N. C. Coops, P. S. Beck, J. Q. Chambers, C. Gangodagamage, J. A. Hicke, C.-y. Huang, R. Kennedy, D. J. Krofcheck, M. Litvak, A. J. Meddens, J. Muss, R. Negrón-Juarez, C. Peng, A. M. Schwantes, J. J. Swenson, L. J. Vernon, A. P. Williams, C. Xu, M. Zhao, S. W. Running, and C. D. Allen. 2015. Global satellite monitoring of climate-induced vegetation disturbances. Trends in Plant Science 20:114–123.</w:t>
       </w:r>
     </w:p>
-    <w:bookmarkEnd w:id="136"/>
-    <w:bookmarkStart w:id="137" w:name="ref-Melendo2000"/>
+    <w:bookmarkEnd w:id="145"/>
+    <w:bookmarkStart w:id="146" w:name="ref-Melendo2000"/>
     <w:p>
       <w:pPr>
         <w:pStyle w:val="Bibliografa"/>
@@ -6327,8 +6807,18 @@
         <w:t xml:space="preserve">J. Chacón and J. Rosúa, editors. I conferencia internacional Sierra Nevada. Universidad de Granada, Granada.</w:t>
       </w:r>
     </w:p>
-    <w:bookmarkEnd w:id="137"/>
-    <w:bookmarkStart w:id="138" w:name="ref-Deshayes2006"/>
+    <w:bookmarkEnd w:id="146"/>
+    <w:bookmarkStart w:id="147" w:name="ref-MesaFernandez2018"/>
+    <w:p>
+      <w:pPr>
+        <w:pStyle w:val="Bibliografa"/>
+      </w:pPr>
+      <w:r>
+        <w:t xml:space="preserve">Mesa-Fernández, J. M., G. Jiménez-Moreno, M. Rodrigo-Gámiz, A. García-Alix, F. J. Jiménez-Espejo, F. Martínez-Ruiz, R. S. Anderson, J. Camuera, and M. J. Ramos-Román. 2018. Vegetation and geochemical responses to holocene rapid climate change in the sierra nevada (southeastern iberia): The laguna hondera record. Climate of the Past 14:1687–1706.</w:t>
+      </w:r>
+    </w:p>
+    <w:bookmarkEnd w:id="147"/>
+    <w:bookmarkStart w:id="148" w:name="ref-Deshayes2006"/>
     <w:p>
       <w:pPr>
         <w:pStyle w:val="Bibliografa"/>
@@ -6337,8 +6827,8 @@
         <w:t xml:space="preserve">Michel Deshayes, Dominique Guyon, Hervé Jeanjean, Nicolas Stach, Anne Jolly, and Olivier Hagolle. 2006. The contribution of remote sensing to the assessment of drought effects in forest ecosystems. Ann. For. Sci. 63:579–595.</w:t>
       </w:r>
     </w:p>
-    <w:bookmarkEnd w:id="138"/>
-    <w:bookmarkStart w:id="139" w:name="ref-Ministerio1943"/>
+    <w:bookmarkEnd w:id="148"/>
+    <w:bookmarkStart w:id="149" w:name="ref-Ministerio1943"/>
     <w:p>
       <w:pPr>
         <w:pStyle w:val="Bibliografa"/>
@@ -6347,8 +6837,8 @@
         <w:t xml:space="preserve">MOP. 1943. Plano de repoblación arbórea de las cumbres de Sierra Nevada. Proyecto de cabecera del río genil (Sierra Nevada, granada). Datos relativos a la repoblación forestal y prolongación de ferrocarril (1944). Archivo General de la Administración, Fondo Ministerio de Obras Públicas.</w:t>
       </w:r>
     </w:p>
-    <w:bookmarkEnd w:id="139"/>
-    <w:bookmarkStart w:id="140" w:name="ref-MorenoLlorca2014"/>
+    <w:bookmarkEnd w:id="149"/>
+    <w:bookmarkStart w:id="150" w:name="ref-MorenoLlorca2014"/>
     <w:p>
       <w:pPr>
         <w:pStyle w:val="Bibliografa"/>
@@ -6372,14 +6862,14 @@
         <w:t xml:space="preserve">XII Congreso Nacional de Medio Ambiente (CONAMA 2014).</w:t>
       </w:r>
     </w:p>
-    <w:bookmarkEnd w:id="140"/>
-    <w:bookmarkStart w:id="141" w:name="ref-MorenoLlorca2016"/>
-    <w:p>
-      <w:pPr>
-        <w:pStyle w:val="Bibliografa"/>
-      </w:pPr>
-      <w:r>
-        <w:t xml:space="preserve">Moreno-LLorca, R., A. Pérez-Luque, F. Bonet, and R.Z. 2016. Historical analysis of socio-ecological changes in the municipality of cáñar (alpujarra, Sierra Nevada) over the last 5 centuries. Pages 59–62</w:t>
+    <w:bookmarkEnd w:id="150"/>
+    <w:bookmarkStart w:id="151" w:name="ref-MorenoLlorca2016"/>
+    <w:p>
+      <w:pPr>
+        <w:pStyle w:val="Bibliografa"/>
+      </w:pPr>
+      <w:r>
+        <w:t xml:space="preserve">Moreno-LLorca, R., A. Pérez-Luque, F. Bonet, and Z. R. 2016. Historical analysis of socio-ecological changes in the municipality of cáñar (alpujarra, Sierra Nevada) over the last 5 centuries. Pages 59–62</w:t>
       </w:r>
       <w:r>
         <w:t xml:space="preserve"> </w:t>
@@ -6397,8 +6887,8 @@
         <w:t xml:space="preserve">R. Zamora, A. Pérez-Luque, F. Bonet, J. Barea-Azcón, and R. Aspizua, editors. Global change impacts in Sierra Nevada: Challenges for conservation. Consejería de Medio Ambiente y Ordenación del Territorio. Junta de Andalucía.</w:t>
       </w:r>
     </w:p>
-    <w:bookmarkEnd w:id="141"/>
-    <w:bookmarkStart w:id="142" w:name="ref-Navarro2013"/>
+    <w:bookmarkEnd w:id="151"/>
+    <w:bookmarkStart w:id="152" w:name="ref-Navarro2013"/>
     <w:p>
       <w:pPr>
         <w:pStyle w:val="Bibliografa"/>
@@ -6407,8 +6897,8 @@
         <w:t xml:space="preserve">Navarro-González, I., A. J. Pérez-Luque, F. J. Bonet, and R. Zamora. 2013. The weight of the past: Land-use legacies and recolonization of pine plantations by oak trees. Ecological Applications 23:1267–1276.</w:t>
       </w:r>
     </w:p>
-    <w:bookmarkEnd w:id="142"/>
-    <w:bookmarkStart w:id="143" w:name="ref-Norman2016"/>
+    <w:bookmarkEnd w:id="152"/>
+    <w:bookmarkStart w:id="153" w:name="ref-Norman2016"/>
     <w:p>
       <w:pPr>
         <w:pStyle w:val="Bibliografa"/>
@@ -6417,8 +6907,8 @@
         <w:t xml:space="preserve">Norman, S. P., F. H. Koch, and W. W. Hargrove. 2016. Review of broad-scale drought monitoring of forests: Toward an integrated data mining approach. Forest Ecology and Management 380:346–358.</w:t>
       </w:r>
     </w:p>
-    <w:bookmarkEnd w:id="143"/>
-    <w:bookmarkStart w:id="144" w:name="ref-Nowacki1997"/>
+    <w:bookmarkEnd w:id="153"/>
+    <w:bookmarkStart w:id="154" w:name="ref-Nowacki1997"/>
     <w:p>
       <w:pPr>
         <w:pStyle w:val="Bibliografa"/>
@@ -6427,8 +6917,8 @@
         <w:t xml:space="preserve">Nowacki, G. J., and M. D. Abrams. 1997. Radial-growth averaging criteria for reconstructing disturbance histories from presettlement-origing oaks. Ecological Monographs 67:225–249.</w:t>
       </w:r>
     </w:p>
-    <w:bookmarkEnd w:id="144"/>
-    <w:bookmarkStart w:id="145" w:name="ref-Olalde2002"/>
+    <w:bookmarkEnd w:id="154"/>
+    <w:bookmarkStart w:id="155" w:name="ref-Olalde2002"/>
     <w:p>
       <w:pPr>
         <w:pStyle w:val="Bibliografa"/>
@@ -6437,8 +6927,8 @@
         <w:t xml:space="preserve">Olalde, M., A. Herrán, S. Espinel, and P. G. Goicoechea. 2002. White oaks phylogeography in the Iberian Peninsula. Forest Ecology and Management 156:89–102.</w:t>
       </w:r>
     </w:p>
-    <w:bookmarkEnd w:id="145"/>
-    <w:bookmarkStart w:id="146" w:name="ref-Oliver2014"/>
+    <w:bookmarkEnd w:id="155"/>
+    <w:bookmarkStart w:id="156" w:name="ref-Oliver2014"/>
     <w:p>
       <w:pPr>
         <w:pStyle w:val="Bibliografa"/>
@@ -6447,8 +6937,8 @@
         <w:t xml:space="preserve">Oliver, T. H., and M. D. Morecroft. 2014. Interactions between climate change and land use change on biodiversity: Attribution problems, risks, and opportunities. Wiley Interdisciplinary Reviews: Climate Change 5:317–335.</w:t>
       </w:r>
     </w:p>
-    <w:bookmarkEnd w:id="146"/>
-    <w:bookmarkStart w:id="147" w:name="ref-Pascoa2017"/>
+    <w:bookmarkEnd w:id="156"/>
+    <w:bookmarkStart w:id="157" w:name="ref-Pascoa2017"/>
     <w:p>
       <w:pPr>
         <w:pStyle w:val="Bibliografa"/>
@@ -6457,8 +6947,18 @@
         <w:t xml:space="preserve">Páscoa, P., C. Gouveia, A. Russo, and R. Trigo. 2017. Drought trends in the Iberian Peninsula over the last 112 years. Advances in Meteorology:ID4653126.</w:t>
       </w:r>
     </w:p>
-    <w:bookmarkEnd w:id="147"/>
-    <w:bookmarkStart w:id="148" w:name="ref-Penuelas2001"/>
+    <w:bookmarkEnd w:id="157"/>
+    <w:bookmarkStart w:id="158" w:name="ref-Penuelas2000"/>
+    <w:p>
+      <w:pPr>
+        <w:pStyle w:val="Bibliografa"/>
+      </w:pPr>
+      <w:r>
+        <w:t xml:space="preserve">Peñuelas, J., I. Filella, F. Lloret, J. Piñol, and D. Siscart. 2000. Effects of a severe drought on water and nitrogen use by quercus ilex and phyllyrea latifolia. Biologia Plantarum 43:47–53.</w:t>
+      </w:r>
+    </w:p>
+    <w:bookmarkEnd w:id="158"/>
+    <w:bookmarkStart w:id="159" w:name="ref-Penuelas2001"/>
     <w:p>
       <w:pPr>
         <w:pStyle w:val="Bibliografa"/>
@@ -6467,8 +6967,8 @@
         <w:t xml:space="preserve">Peñuelas, J., F. Lloret, and R. Montoya. 2001. Severe drought effects on mediterranean woody flora in spain. Forest Science 47:214–218.</w:t>
       </w:r>
     </w:p>
-    <w:bookmarkEnd w:id="148"/>
-    <w:bookmarkStart w:id="149" w:name="ref-Penuelas2017"/>
+    <w:bookmarkEnd w:id="159"/>
+    <w:bookmarkStart w:id="160" w:name="ref-Penuelas2017"/>
     <w:p>
       <w:pPr>
         <w:pStyle w:val="Bibliografa"/>
@@ -6477,8 +6977,8 @@
         <w:t xml:space="preserve">Peñuelas, J., J. Sardans, I. Filella, M. Estiarte, J. Llusià, R. Ogaya, J. Carnicer, M. Bartrons, A. Rivas-Ubach, O. Grau, G. Peguero, O. Margalef, S. Pla-Rabés, C. Stefanescu, D. Asensio, C. Preece, L. Liu, A. Verger, A. Barbeta, A. Achotegui-Castells, A. Gargallo-Garriga, D. Sperlich, G. Farré-Armengol, M. Fernández-Martínez, D. Liu, C. Zhang, I. Urbina, M. Camino-Serrano, M. Vives-Ingla, D. B. Stocker, M. Balzarolo, R. Guerrieri, M. Peaucelle, S. Marañón-Jiménez, K. Bórnez-Mejías, Z. Mu, A. Descals, A. Castellanos, and J. Terradas. 2017. Impacts of global change on Mediterranean forests and their services. Forests 8.</w:t>
       </w:r>
     </w:p>
-    <w:bookmarkEnd w:id="149"/>
-    <w:bookmarkStart w:id="150" w:name="ref-PeresLis2017"/>
+    <w:bookmarkEnd w:id="160"/>
+    <w:bookmarkStart w:id="161" w:name="ref-PeresLis2017"/>
     <w:p>
       <w:pPr>
         <w:pStyle w:val="Bibliografa"/>
@@ -6487,8 +6987,8 @@
         <w:t xml:space="preserve">Pérez-de-Lis, G., J. M. Olano, V. Rozas, S. Rossi, R. A. Vázquez-Ruiz, and I. García-González. 2017. Environmental conditions and vascular cambium regulate carbon allocation to xylem growth in deciduous oaks. Functional Ecology 31:592–603.</w:t>
       </w:r>
     </w:p>
-    <w:bookmarkEnd w:id="150"/>
-    <w:bookmarkStart w:id="151" w:name="ref-PerezLuque2011tfm"/>
+    <w:bookmarkEnd w:id="161"/>
+    <w:bookmarkStart w:id="162" w:name="ref-PerezLuque2011tfm"/>
     <w:p>
       <w:pPr>
         <w:pStyle w:val="Bibliografa"/>
@@ -6513,8 +7013,8 @@
         <w:t xml:space="preserve">Willd. de Sierra Nevada. Master’s thesis, Universidad de Granada; Universidad de Granada, Granada.</w:t>
       </w:r>
     </w:p>
-    <w:bookmarkEnd w:id="151"/>
-    <w:bookmarkStart w:id="152" w:name="ref-PerezLuque2015"/>
+    <w:bookmarkEnd w:id="162"/>
+    <w:bookmarkStart w:id="163" w:name="ref-PerezLuque2015"/>
     <w:p>
       <w:pPr>
         <w:pStyle w:val="Bibliografa"/>
@@ -6523,8 +7023,8 @@
         <w:t xml:space="preserve">Pérez-Luque, A. J., R. Zamora, F. J. Bonet, and R. Pérez-Pérez. 2015a. Dataset of migrame project (global change, altitudinal range shift and colonization of degraded habitats in Mediterranean mountains). PhytoKeys 56:61–81.</w:t>
       </w:r>
     </w:p>
-    <w:bookmarkEnd w:id="152"/>
-    <w:bookmarkStart w:id="153" w:name="ref-PerezLuque2015onto"/>
+    <w:bookmarkEnd w:id="163"/>
+    <w:bookmarkStart w:id="164" w:name="ref-PerezLuque2015onto"/>
     <w:p>
       <w:pPr>
         <w:pStyle w:val="Bibliografa"/>
@@ -6548,8 +7048,8 @@
         <w:t xml:space="preserve">forests. International Journal of Applied Earth Observation and Geoinformation 37:142–151.</w:t>
       </w:r>
     </w:p>
-    <w:bookmarkEnd w:id="153"/>
-    <w:bookmarkStart w:id="154" w:name="ref-Piovesan2008"/>
+    <w:bookmarkEnd w:id="164"/>
+    <w:bookmarkStart w:id="165" w:name="ref-Piovesan2008"/>
     <w:p>
       <w:pPr>
         <w:pStyle w:val="Bibliografa"/>
@@ -6558,8 +7058,8 @@
         <w:t xml:space="preserve">Piovesan, G., F. Biondi, A. D. Filippo, A. Alessandrini, and M. Maugeri. 2008. Drought-driven growth reduction in old beech (Fagus sylvatica l.) forests of the central apennines, italy. Global Change Biology 14:1265–1281.</w:t>
       </w:r>
     </w:p>
-    <w:bookmarkEnd w:id="154"/>
-    <w:bookmarkStart w:id="155" w:name="ref-Pohlert2014"/>
+    <w:bookmarkEnd w:id="165"/>
+    <w:bookmarkStart w:id="166" w:name="ref-Pohlert2014"/>
     <w:p>
       <w:pPr>
         <w:pStyle w:val="Bibliografa"/>
@@ -6568,8 +7068,8 @@
         <w:t xml:space="preserve">Pohlert, T. 2014. The pairwise multiple comparison of mean ranks package (pmcmr).</w:t>
       </w:r>
     </w:p>
-    <w:bookmarkEnd w:id="155"/>
-    <w:bookmarkStart w:id="156" w:name="ref-Thorsten2017"/>
+    <w:bookmarkEnd w:id="166"/>
+    <w:bookmarkStart w:id="167" w:name="ref-Thorsten2017"/>
     <w:p>
       <w:pPr>
         <w:pStyle w:val="Bibliografa"/>
@@ -6578,8 +7078,8 @@
         <w:t xml:space="preserve">Pohlert, T. 2017. Trend: Non-parametric trend tests and change-point detection.</w:t>
       </w:r>
     </w:p>
-    <w:bookmarkEnd w:id="156"/>
-    <w:bookmarkStart w:id="157" w:name="ref-R2017"/>
+    <w:bookmarkEnd w:id="167"/>
+    <w:bookmarkStart w:id="168" w:name="ref-R2017"/>
     <w:p>
       <w:pPr>
         <w:pStyle w:val="Bibliografa"/>
@@ -6588,8 +7088,18 @@
         <w:t xml:space="preserve">R Core Team. 2017. R: A language and environment for statistical computing. R Foundation for Statistical Computing, Vienna, Austria.</w:t>
       </w:r>
     </w:p>
-    <w:bookmarkEnd w:id="157"/>
-    <w:bookmarkStart w:id="158" w:name="ref-Reyes2015"/>
+    <w:bookmarkEnd w:id="168"/>
+    <w:bookmarkStart w:id="169" w:name="ref-Regato2008"/>
+    <w:p>
+      <w:pPr>
+        <w:pStyle w:val="Bibliografa"/>
+      </w:pPr>
+      <w:r>
+        <w:t xml:space="preserve">Regato, P., and R. Salman. (n.d.). Mediterranean mountains in a changing world: Guidelines for developing action plans. World Conservation Union.</w:t>
+      </w:r>
+    </w:p>
+    <w:bookmarkEnd w:id="169"/>
+    <w:bookmarkStart w:id="170" w:name="ref-Reyes2015"/>
     <w:p>
       <w:pPr>
         <w:pStyle w:val="Bibliografa"/>
@@ -6598,8 +7108,8 @@
         <w:t xml:space="preserve">Reyes-Díez, A., D. Alcaraz-Segura, and J. Cabello-Piñar. 2015. Implicaciones del filtrado de calidad del índice de vegetación evi para el seguimiento funcional de ecosistemas. Revista de Teledeteccion 2015:11–29.</w:t>
       </w:r>
     </w:p>
-    <w:bookmarkEnd w:id="158"/>
-    <w:bookmarkStart w:id="159" w:name="ref-RivasMartinez2002"/>
+    <w:bookmarkEnd w:id="170"/>
+    <w:bookmarkStart w:id="171" w:name="ref-RivasMartinez2002"/>
     <w:p>
       <w:pPr>
         <w:pStyle w:val="Bibliografa"/>
@@ -6608,8 +7118,8 @@
         <w:t xml:space="preserve">Rivas-Martínez, S., T. Díaz, F. Fernández-González, J. Izco, J. Loidi, and M. Lousã. 2002. Vascular plant communities of Spain and Portugal. Addenda to the syntaxonomical checklist of 2001. Part II. Itinera Geobotanica 15:5–922.</w:t>
       </w:r>
     </w:p>
-    <w:bookmarkEnd w:id="159"/>
-    <w:bookmarkStart w:id="160" w:name="ref-delRio2007"/>
+    <w:bookmarkEnd w:id="171"/>
+    <w:bookmarkStart w:id="172" w:name="ref-delRio2007"/>
     <w:p>
       <w:pPr>
         <w:pStyle w:val="Bibliografa"/>
@@ -6633,8 +7143,8 @@
         <w:t xml:space="preserve">forests in Spain. Phytocoenologia 37:541–560.</w:t>
       </w:r>
     </w:p>
-    <w:bookmarkEnd w:id="160"/>
-    <w:bookmarkStart w:id="161" w:name="ref-RodriguezSanchez2010"/>
+    <w:bookmarkEnd w:id="172"/>
+    <w:bookmarkStart w:id="173" w:name="ref-RodriguezSanchez2010"/>
     <w:p>
       <w:pPr>
         <w:pStyle w:val="Bibliografa"/>
@@ -6643,8 +7153,8 @@
         <w:t xml:space="preserve">Rodríguez-Sánchez, F., A. Hampe, P. Jordano, and J. Arroyo. 2010. Past tree range dynamics in the Iberian Peninsula inferred through phylogeography and palaeodistribution modelling: A review. Review of Palaeobotany and Palynology 162:507–521.</w:t>
       </w:r>
     </w:p>
-    <w:bookmarkEnd w:id="161"/>
-    <w:bookmarkStart w:id="162" w:name="ref-Roig2009"/>
+    <w:bookmarkEnd w:id="173"/>
+    <w:bookmarkStart w:id="174" w:name="ref-Roig2009"/>
     <w:p>
       <w:pPr>
         <w:pStyle w:val="Bibliografa"/>
@@ -6653,8 +7163,8 @@
         <w:t xml:space="preserve">Roig, F. A., D. Barriopedro, R. García-Herrera, D. Patón-Dominguez, and S. Monge. 2009. North atlantic oscillation signatures in western Iberian tree-rings. Geografiska Annaler: Series A, Physical Geography 91:141–157.</w:t>
       </w:r>
     </w:p>
-    <w:bookmarkEnd w:id="162"/>
-    <w:bookmarkStart w:id="163" w:name="ref-Rubino2004"/>
+    <w:bookmarkEnd w:id="174"/>
+    <w:bookmarkStart w:id="175" w:name="ref-Rubino2004"/>
     <w:p>
       <w:pPr>
         <w:pStyle w:val="Bibliografa"/>
@@ -6663,8 +7173,8 @@
         <w:t xml:space="preserve">Rubino, D., and B. McCarthy. 2004. Comparative analysis of dendroecological methods used to assess disturbance events. Dendrochronologia 21:97–115.</w:t>
       </w:r>
     </w:p>
-    <w:bookmarkEnd w:id="163"/>
-    <w:bookmarkStart w:id="164" w:name="ref-RubioCuadrado2018"/>
+    <w:bookmarkEnd w:id="175"/>
+    <w:bookmarkStart w:id="176" w:name="ref-RubioCuadrado2018"/>
     <w:p>
       <w:pPr>
         <w:pStyle w:val="Bibliografa"/>
@@ -6673,8 +7183,8 @@
         <w:t xml:space="preserve">Rubio-Cuadrado, J. J. Camarero, R. Aspizua, M. Sánchez-González, L. Gil, and F. Montes. 2018. Abiotic factors modulate post-drought growth resilience of Scots pine plantations and rear-edge Scots pine and oak forests. Dendrochronologia 51:54–65.</w:t>
       </w:r>
     </w:p>
-    <w:bookmarkEnd w:id="164"/>
-    <w:bookmarkStart w:id="165" w:name="ref-Ruimy1994"/>
+    <w:bookmarkEnd w:id="176"/>
+    <w:bookmarkStart w:id="177" w:name="ref-Ruimy1994"/>
     <w:p>
       <w:pPr>
         <w:pStyle w:val="Bibliografa"/>
@@ -6683,8 +7193,8 @@
         <w:t xml:space="preserve">Ruimy, A., B. Saugier, and G. Dedieu. (n.d.). Methodology for the estimation of terrestrial net primary production from remotely sensed data. Journal of Geophysical Research: Atmospheres 99:5263–5283.</w:t>
       </w:r>
     </w:p>
-    <w:bookmarkEnd w:id="165"/>
-    <w:bookmarkStart w:id="166" w:name="ref-RuizRuiz2017"/>
+    <w:bookmarkEnd w:id="177"/>
+    <w:bookmarkStart w:id="178" w:name="ref-RuizRuiz2017"/>
     <w:p>
       <w:pPr>
         <w:pStyle w:val="Bibliografa"/>
@@ -6693,8 +7203,8 @@
         <w:t xml:space="preserve">Ruiz-Ruiz, F. 2017. Gestión del agua y resiliencia en los sistemas de riego tradicionales. Una comparativa socioecológica entre los agroecosistemas del sureste español y los del centro de méxico. PhD thesis, University of Granada, Granada.</w:t>
       </w:r>
     </w:p>
-    <w:bookmarkEnd w:id="166"/>
-    <w:bookmarkStart w:id="167" w:name="ref-Samanta2010"/>
+    <w:bookmarkEnd w:id="178"/>
+    <w:bookmarkStart w:id="179" w:name="ref-Samanta2010"/>
     <w:p>
       <w:pPr>
         <w:pStyle w:val="Bibliografa"/>
@@ -6703,8 +7213,8 @@
         <w:t xml:space="preserve">Samanta, A., S. Ganguly, H. Hashimoto, S. Devadiga, E. Vermote, Y. Knyazikhin, R. R. Nemani, and R. B. Myneni. 2010. Amazon forests did not green-up during the 2005 drought. Geophysical Research Letters 37:L05401.</w:t>
       </w:r>
     </w:p>
-    <w:bookmarkEnd w:id="167"/>
-    <w:bookmarkStart w:id="168" w:name="ref-Samanta2012"/>
+    <w:bookmarkEnd w:id="179"/>
+    <w:bookmarkStart w:id="180" w:name="ref-Samanta2012"/>
     <w:p>
       <w:pPr>
         <w:pStyle w:val="Bibliografa"/>
@@ -6713,8 +7223,8 @@
         <w:t xml:space="preserve">Samanta, A., S. Ganguly, E. Vermote, R. R. Nemani, and R. B. Myneni. 2012. Interpretation of variations in MODIS-measured greenness levels of amazon forests during 2000 to 2009. Environmental Research Letters 7:024018.</w:t>
       </w:r>
     </w:p>
-    <w:bookmarkEnd w:id="168"/>
-    <w:bookmarkStart w:id="169" w:name="ref-SanchezSalguero2012"/>
+    <w:bookmarkEnd w:id="180"/>
+    <w:bookmarkStart w:id="181" w:name="ref-SanchezSalguero2012"/>
     <w:p>
       <w:pPr>
         <w:pStyle w:val="Bibliografa"/>
@@ -6723,8 +7233,8 @@
         <w:t xml:space="preserve">Sánchez-Salguero, R., R. M. Navarro-Cerrillo, T. W. Swetnam, and M. A. Zavala. 2012. Is drought the main decline factor at the rear edge of Europe? The case of southern Iberian pine plantations. Forest Ecology and Management 271:158–169.</w:t>
       </w:r>
     </w:p>
-    <w:bookmarkEnd w:id="169"/>
-    <w:bookmarkStart w:id="170" w:name="ref-Sokal1995"/>
+    <w:bookmarkEnd w:id="181"/>
+    <w:bookmarkStart w:id="182" w:name="ref-Sokal1995"/>
     <w:p>
       <w:pPr>
         <w:pStyle w:val="Bibliografa"/>
@@ -6733,8 +7243,8 @@
         <w:t xml:space="preserve">Sokal, R., and F. Rohlf. 1995. Biometry: The principles and practice of statistics in biological research. Page 887. Freeman, New York.</w:t>
       </w:r>
     </w:p>
-    <w:bookmarkEnd w:id="170"/>
-    <w:bookmarkStart w:id="171" w:name="ref-Spinoni2017b"/>
+    <w:bookmarkEnd w:id="182"/>
+    <w:bookmarkStart w:id="183" w:name="ref-Spinoni2017b"/>
     <w:p>
       <w:pPr>
         <w:pStyle w:val="Bibliografa"/>
@@ -6743,8 +7253,8 @@
         <w:t xml:space="preserve">Spinoni, J., G. Naumann, and J. V. Vogt. 2017a. Pan-european seasonal trends and recent changes of drought frequency and severity. Global and Planetary Change 148:113–130.</w:t>
       </w:r>
     </w:p>
-    <w:bookmarkEnd w:id="171"/>
-    <w:bookmarkStart w:id="172" w:name="ref-Spinoni2015"/>
+    <w:bookmarkEnd w:id="183"/>
+    <w:bookmarkStart w:id="184" w:name="ref-Spinoni2015"/>
     <w:p>
       <w:pPr>
         <w:pStyle w:val="Bibliografa"/>
@@ -6753,8 +7263,8 @@
         <w:t xml:space="preserve">Spinoni, J., G. Naumann, J. V. Vogt, and P. Barbosa. 2015. The biggest drought events in Europe from 1950 to 2012. Journal of Hydrology: Regional Studies 3:509–524.</w:t>
       </w:r>
     </w:p>
-    <w:bookmarkEnd w:id="172"/>
-    <w:bookmarkStart w:id="173" w:name="ref-Spinoni2017a"/>
+    <w:bookmarkEnd w:id="184"/>
+    <w:bookmarkStart w:id="185" w:name="ref-Spinoni2017a"/>
     <w:p>
       <w:pPr>
         <w:pStyle w:val="Bibliografa"/>
@@ -6763,8 +7273,8 @@
         <w:t xml:space="preserve">Spinoni, J., J. V. Vogt, G. Naumann, P. Barbosa, and A. Dosio. 2017b. Will drought events become more frequent and severe in Europe? International Journal of Climatology.</w:t>
       </w:r>
     </w:p>
-    <w:bookmarkEnd w:id="173"/>
-    <w:bookmarkStart w:id="174" w:name="ref-Stagge2017"/>
+    <w:bookmarkEnd w:id="185"/>
+    <w:bookmarkStart w:id="186" w:name="ref-Stagge2017"/>
     <w:p>
       <w:pPr>
         <w:pStyle w:val="Bibliografa"/>
@@ -6773,8 +7283,8 @@
         <w:t xml:space="preserve">Stagge, J. H., D. G. Kingston, L. M. Tallaksen, and D. M. Hannah. 2017. Observed drought indices show increasing divergence across Europe. Scientific Reports 7:14045.</w:t>
       </w:r>
     </w:p>
-    <w:bookmarkEnd w:id="174"/>
-    <w:bookmarkStart w:id="175" w:name="ref-Titos1990"/>
+    <w:bookmarkEnd w:id="186"/>
+    <w:bookmarkStart w:id="187" w:name="ref-Titos1990"/>
     <w:p>
       <w:pPr>
         <w:pStyle w:val="Bibliografa"/>
@@ -6795,11 +7305,11 @@
         <w:t xml:space="preserve"> </w:t>
       </w:r>
       <w:r>
-        <w:t xml:space="preserve">M.T., editor. La aventura de sierra-nevada 1717-1915. Editorial Universidad de Granada.</w:t>
-      </w:r>
-    </w:p>
-    <w:bookmarkEnd w:id="175"/>
-    <w:bookmarkStart w:id="176" w:name="ref-Trenberth2014"/>
+        <w:t xml:space="preserve">T. M., editor. La aventura de sierra-nevada 1717-1915. Editorial Universidad de Granada.</w:t>
+      </w:r>
+    </w:p>
+    <w:bookmarkEnd w:id="187"/>
+    <w:bookmarkStart w:id="188" w:name="ref-Trenberth2014"/>
     <w:p>
       <w:pPr>
         <w:pStyle w:val="Bibliografa"/>
@@ -6808,8 +7318,8 @@
         <w:t xml:space="preserve">Trenberth, K. E., A. Dai, G. van der Schrier, P. D. Jones, J. Barichivich, K. R. Briffa, and J. Sheffield. 2014. Global warming and changes in drought. Nature Climate Change 4:17–22.</w:t>
       </w:r>
     </w:p>
-    <w:bookmarkEnd w:id="176"/>
-    <w:bookmarkStart w:id="177" w:name="ref-Trigo2013"/>
+    <w:bookmarkEnd w:id="188"/>
+    <w:bookmarkStart w:id="189" w:name="ref-Trigo2013"/>
     <w:p>
       <w:pPr>
         <w:pStyle w:val="Bibliografa"/>
@@ -6818,8 +7328,8 @@
         <w:t xml:space="preserve">Trigo, R. M., J. A. Añel, D. Barriopedro, R. García-Herrera, L. Gimeno, R. Castillo, M. R. Allen, and A. Massey. 2013. The record Winter drought of 2011-12 in the Iberian Peninsula [in "Explaining Extreme Events of 2012 from a Climate Perspective”. [Peterson, T. C., M. P. Hoerling, P.A. Stott and S. Herring, Eds.] 94:S41–S45.</w:t>
       </w:r>
     </w:p>
-    <w:bookmarkEnd w:id="177"/>
-    <w:bookmarkStart w:id="178" w:name="ref-Ummenhofer2017"/>
+    <w:bookmarkEnd w:id="189"/>
+    <w:bookmarkStart w:id="190" w:name="ref-Ummenhofer2017"/>
     <w:p>
       <w:pPr>
         <w:pStyle w:val="Bibliografa"/>
@@ -6828,8 +7338,8 @@
         <w:t xml:space="preserve">Ummenhofer, C. C., and G. A. Meehl. 2017. Extreme weather and climate events with ecological relevance: A review. Philosophical Transactions of the Royal Society of London B: Biological Sciences 372.</w:t>
       </w:r>
     </w:p>
-    <w:bookmarkEnd w:id="178"/>
-    <w:bookmarkStart w:id="179" w:name="ref-Valbuena2013"/>
+    <w:bookmarkEnd w:id="190"/>
+    <w:bookmarkStart w:id="191" w:name="ref-Valbuena2013"/>
     <w:p>
       <w:pPr>
         <w:pStyle w:val="Bibliografa"/>
@@ -6850,8 +7360,8 @@
         <w:t xml:space="preserve">Willd.) at its southern boundary. Tree Genetics &amp; Genomes 9:1129–1142.</w:t>
       </w:r>
     </w:p>
-    <w:bookmarkEnd w:id="179"/>
-    <w:bookmarkStart w:id="180" w:name="ref-Valbuena2017"/>
+    <w:bookmarkEnd w:id="191"/>
+    <w:bookmarkStart w:id="192" w:name="ref-Valbuena2017"/>
     <w:p>
       <w:pPr>
         <w:pStyle w:val="Bibliografa"/>
@@ -6872,18 +7382,28 @@
         <w:t xml:space="preserve">Willd.). Tree Genetics &amp; Genomes 13:28.</w:t>
       </w:r>
     </w:p>
-    <w:bookmarkEnd w:id="180"/>
-    <w:bookmarkStart w:id="181" w:name="ref-Valbuena2010"/>
-    <w:p>
-      <w:pPr>
-        <w:pStyle w:val="Bibliografa"/>
-      </w:pPr>
-      <w:r>
-        <w:t xml:space="preserve">Valbuena-Carabaña, M., U. L. de Heredia, P. Fuentes-Utrilla, I. González-Doncel, and L. Gil. 2010. Historical and recent changes in the spanish forests: A socio-economic process. Review of Palaeobotany and Palynology 162:492–506.</w:t>
-      </w:r>
-    </w:p>
-    <w:bookmarkEnd w:id="181"/>
-    <w:bookmarkStart w:id="182" w:name="ref-Vicca2016"/>
+    <w:bookmarkEnd w:id="192"/>
+    <w:bookmarkStart w:id="193" w:name="ref-Valbuena2010"/>
+    <w:p>
+      <w:pPr>
+        <w:pStyle w:val="Bibliografa"/>
+      </w:pPr>
+      <w:r>
+        <w:t xml:space="preserve">Valbuena-Carabaña, M., U. L. de Heredia, P. Fuentes-Utrilla, I. González-Doncel, and L. Gil. 2010a. Historical and recent changes in the spanish forests: A socio-economic process. Review of Palaeobotany and Palynology 162:492–506.</w:t>
+      </w:r>
+    </w:p>
+    <w:bookmarkEnd w:id="193"/>
+    <w:bookmarkStart w:id="194" w:name="ref-ValbuenaCarabana2010"/>
+    <w:p>
+      <w:pPr>
+        <w:pStyle w:val="Bibliografa"/>
+      </w:pPr>
+      <w:r>
+        <w:t xml:space="preserve">Valbuena-Carabaña, M., U. L. de Heredia, P. Fuentes-Utrilla, I. González-Doncel, and L. Gil. 2010b. Historical and recent changes in the spanish forests: A socio-economic process. Review of Palaeobotany and Palynology 162:492–506.</w:t>
+      </w:r>
+    </w:p>
+    <w:bookmarkEnd w:id="194"/>
+    <w:bookmarkStart w:id="195" w:name="ref-Vicca2016"/>
     <w:p>
       <w:pPr>
         <w:pStyle w:val="Bibliografa"/>
@@ -6892,8 +7412,8 @@
         <w:t xml:space="preserve">Vicca, S., M. Balzarolo, I. Filella, A. Granier, M. Herbst, A. Knohl, B. Longdoz, M. Mund, Z. Nagy, K. Pintér, S. Rambal, J. Verbesselt, A. Verger, A. Zeileis, C. Zhang, and J. Peñuelas. 2016. Remotely-sensed detection of effects of extreme droughts on gross primary production. Scientific Reports 6:28269.</w:t>
       </w:r>
     </w:p>
-    <w:bookmarkEnd w:id="182"/>
-    <w:bookmarkStart w:id="183" w:name="ref-VicenteSerrano2007"/>
+    <w:bookmarkEnd w:id="195"/>
+    <w:bookmarkStart w:id="196" w:name="ref-VicenteSerrano2007"/>
     <w:p>
       <w:pPr>
         <w:pStyle w:val="Bibliografa"/>
@@ -6902,8 +7422,8 @@
         <w:t xml:space="preserve">Vicente-Serrano, S. M. 2007. Evaluating the impact of drought using remote sensing in a Mediterranean, semi-arid region. Natural Hazards 40:173–208.</w:t>
       </w:r>
     </w:p>
-    <w:bookmarkEnd w:id="183"/>
-    <w:bookmarkStart w:id="184" w:name="ref-VicenteSerrano2010"/>
+    <w:bookmarkEnd w:id="196"/>
+    <w:bookmarkStart w:id="197" w:name="ref-VicenteSerrano2010"/>
     <w:p>
       <w:pPr>
         <w:pStyle w:val="Bibliografa"/>
@@ -6912,18 +7432,18 @@
         <w:t xml:space="preserve">Vicente-Serrano, S. M., S. Beguería, and J. I. López-Moreno. 2010. A multiscalar drought index sensitive to global warming: The standardized precipitation evapotranspiration index. Journal of Climate 23:1696–1718.</w:t>
       </w:r>
     </w:p>
-    <w:bookmarkEnd w:id="184"/>
-    <w:bookmarkStart w:id="185" w:name="ref-VicenteSerrano2014b"/>
-    <w:p>
-      <w:pPr>
-        <w:pStyle w:val="Bibliografa"/>
-      </w:pPr>
-      <w:r>
-        <w:t xml:space="preserve">Vicente-Serrano, S. M., J. J. Camarero, and Azorin‐MolinaC. 2014a. Diverse responses of forest growth to drought time‐scales in the northern hemisphere. Global Ecology and Biogeography 23:1019–1030.</w:t>
-      </w:r>
-    </w:p>
-    <w:bookmarkEnd w:id="185"/>
-    <w:bookmarkStart w:id="186" w:name="ref-VicenteSerrano2016"/>
+    <w:bookmarkEnd w:id="197"/>
+    <w:bookmarkStart w:id="198" w:name="ref-VicenteSerrano2014b"/>
+    <w:p>
+      <w:pPr>
+        <w:pStyle w:val="Bibliografa"/>
+      </w:pPr>
+      <w:r>
+        <w:t xml:space="preserve">Vicente-Serrano, S. M., J. J. Camarero, and C. Azorin‐Molina. 2014a. Diverse responses of forest growth to drought time‐scales in the northern hemisphere. Global Ecology and Biogeography 23:1019–1030.</w:t>
+      </w:r>
+    </w:p>
+    <w:bookmarkEnd w:id="198"/>
+    <w:bookmarkStart w:id="199" w:name="ref-VicenteSerrano2016"/>
     <w:p>
       <w:pPr>
         <w:pStyle w:val="Bibliografa"/>
@@ -6932,8 +7452,8 @@
         <w:t xml:space="preserve">Vicente-Serrano, S. M., J. J. Camarero, J. M. Olano, N. Martín-Hernández, M. Peña-Gallardo, M. Tomás-Burguera, A. Gazol, C. Azorin-Molina, U. Bhuyan, and A. E. Kenawy. 2016. Diverse relationships between forest growth and the normalized difference vegetation index at a global scale. Remote Sensing of Environment 187:14–29.</w:t>
       </w:r>
     </w:p>
-    <w:bookmarkEnd w:id="186"/>
-    <w:bookmarkStart w:id="187" w:name="ref-VicenteSerrano2013"/>
+    <w:bookmarkEnd w:id="199"/>
+    <w:bookmarkStart w:id="200" w:name="ref-VicenteSerrano2013"/>
     <w:p>
       <w:pPr>
         <w:pStyle w:val="Bibliografa"/>
@@ -6942,8 +7462,8 @@
         <w:t xml:space="preserve">Vicente-Serrano, S. M., C. Gouveia, J. J. Camarero, S. Beguería, R. Trigo, J. I. López-Moreno, C. Azorín-Molina, E. Pasho, J. Lorenzo-Lacruz, J. Revuelto, E. Morán-Tejeda, and A. Sanchez-Lorenzo. 2013. Response of vegetation to drought time-scales across global land biomes. Proc Natl Acad Sci U S A 110:52–57.</w:t>
       </w:r>
     </w:p>
-    <w:bookmarkEnd w:id="187"/>
-    <w:bookmarkStart w:id="188" w:name="ref-VicenteSerrano2014"/>
+    <w:bookmarkEnd w:id="200"/>
+    <w:bookmarkStart w:id="201" w:name="ref-VicenteSerrano2014"/>
     <w:p>
       <w:pPr>
         <w:pStyle w:val="Bibliografa"/>
@@ -6952,8 +7472,8 @@
         <w:t xml:space="preserve">Vicente-Serrano, S. M., J. I. López-Moreno, S. Beguería, J. Lorenzo-Lacruz, A. Sanchez-Lorenzo, J. M. García-Ruiz, C. Azorín-Molina, E. Morán-Tejeda, J. Revuelto, R. Trigo, F. Coelho, and F. Espejo. 2014b. Evidence of increasing drought severity caused by temperature rise in southern Europe. Environmental Research Letters 9:044001.</w:t>
       </w:r>
     </w:p>
-    <w:bookmarkEnd w:id="188"/>
-    <w:bookmarkStart w:id="189" w:name="ref-VicenteSerrano2017"/>
+    <w:bookmarkEnd w:id="201"/>
+    <w:bookmarkStart w:id="202" w:name="ref-VicenteSerrano2017"/>
     <w:p>
       <w:pPr>
         <w:pStyle w:val="Bibliografa"/>
@@ -6962,8 +7482,8 @@
         <w:t xml:space="preserve">Vicente-Serrano, S. M., M. Tomas-Burguera, S. Beguería, F. Reig, B. Latorre, M. Peña-Gallardo, M. Y. Luna, A. Morata, and J. C. González-Hidalgo. 2017. A high resolution dataset of drought indices for Spain. Data 2.</w:t>
       </w:r>
     </w:p>
-    <w:bookmarkEnd w:id="189"/>
-    <w:bookmarkStart w:id="190" w:name="ref-Vilches2014"/>
+    <w:bookmarkEnd w:id="202"/>
+    <w:bookmarkStart w:id="203" w:name="ref-Vilches2014"/>
     <w:p>
       <w:pPr>
         <w:pStyle w:val="Bibliografa"/>
@@ -6981,8 +7501,8 @@
         <w:t xml:space="preserve">" Willd. forests at Iberian Peninsula: Indicator species, bioclimatic, and syntaxonomical characteristics. PhD thesis, Complutense University of Madrid, Madrid.</w:t>
       </w:r>
     </w:p>
-    <w:bookmarkEnd w:id="190"/>
-    <w:bookmarkStart w:id="191" w:name="ref-Vivero2000"/>
+    <w:bookmarkEnd w:id="203"/>
+    <w:bookmarkStart w:id="204" w:name="ref-Vivero2000"/>
     <w:p>
       <w:pPr>
         <w:pStyle w:val="Bibliografa"/>
@@ -7021,8 +7541,8 @@
         <w:t xml:space="preserve">G. Blanca, B. Cabezudo, J. Hernández-Bermejo, C. Herrera, J. Muñoz, and B. Valdés, editors. Libro rojo de la flora silvestre amenzada de andalucía. II. Especies vulnerables. Consejería de Medio Ambiente, Junta de Andalucía, Sevilla.</w:t>
       </w:r>
     </w:p>
-    <w:bookmarkEnd w:id="191"/>
-    <w:bookmarkStart w:id="192" w:name="ref-Wigley1984"/>
+    <w:bookmarkEnd w:id="204"/>
+    <w:bookmarkStart w:id="205" w:name="ref-Wigley1984"/>
     <w:p>
       <w:pPr>
         <w:pStyle w:val="Bibliografa"/>
@@ -7031,8 +7551,8 @@
         <w:t xml:space="preserve">Wigley, T. M. L., K. R. Briffa, and P. D. Jones. 1984. On the average value of correlated time series, with applications in dendroclimatology and hydrometeorology. Journal of Climate and Applied Meteorology 23:201–213.</w:t>
       </w:r>
     </w:p>
-    <w:bookmarkEnd w:id="192"/>
-    <w:bookmarkStart w:id="193" w:name="ref-Wilcox2012"/>
+    <w:bookmarkEnd w:id="205"/>
+    <w:bookmarkStart w:id="206" w:name="ref-Wilcox2012"/>
     <w:p>
       <w:pPr>
         <w:pStyle w:val="Bibliografa"/>
@@ -7041,8 +7561,18 @@
         <w:t xml:space="preserve">Wilcox, R. 2012. Introduction to robust estimation and hypothesis testing (third edition). Page 608. Third Edition. Academic Press.</w:t>
       </w:r>
     </w:p>
-    <w:bookmarkEnd w:id="193"/>
-    <w:bookmarkStart w:id="194" w:name="ref-Wu2018"/>
+    <w:bookmarkEnd w:id="206"/>
+    <w:bookmarkStart w:id="207" w:name="ref-Wing2015"/>
+    <w:p>
+      <w:pPr>
+        <w:pStyle w:val="Bibliografa"/>
+      </w:pPr>
+      <w:r>
+        <w:t xml:space="preserve">Wing, J. T. 2015. Roots of empire. Brill.</w:t>
+      </w:r>
+    </w:p>
+    <w:bookmarkEnd w:id="207"/>
+    <w:bookmarkStart w:id="208" w:name="ref-Wu2018"/>
     <w:p>
       <w:pPr>
         <w:pStyle w:val="Bibliografa"/>
@@ -7051,8 +7581,8 @@
         <w:t xml:space="preserve">Wu, X., H. Liu, X. Li, P. Ciais, F. Babst, W. Guo, C. Zhang, V. Magliulo, M. Pavelka, S. Liu, Y. Huang, P. Wang, C. Shi, and Y. Ma. 2018. Differentiating drought legacy effects on vegetation growth over the temperate northern hemisphere. Global Change Biology 24:504–516.</w:t>
       </w:r>
     </w:p>
-    <w:bookmarkEnd w:id="194"/>
-    <w:bookmarkStart w:id="195" w:name="ref-Zang2015"/>
+    <w:bookmarkEnd w:id="208"/>
+    <w:bookmarkStart w:id="209" w:name="ref-Zang2015"/>
     <w:p>
       <w:pPr>
         <w:pStyle w:val="Bibliografa"/>
@@ -7061,8 +7591,8 @@
         <w:t xml:space="preserve">Zang, C., and F. Biondi. 2015. Treeclim: An r package for the numerical calibration of proxy-climate relationships. Ecography 38:431–436.</w:t>
       </w:r>
     </w:p>
-    <w:bookmarkEnd w:id="195"/>
-    <w:bookmarkStart w:id="196" w:name="ref-Zhang2013"/>
+    <w:bookmarkEnd w:id="209"/>
+    <w:bookmarkStart w:id="210" w:name="ref-Zhang2013"/>
     <w:p>
       <w:pPr>
         <w:pStyle w:val="Bibliografa"/>
@@ -7071,8 +7601,8 @@
         <w:t xml:space="preserve">Zhang, Y., C. Peng, W. Li, X. Fang, T. Zhang, Q. Zhu, H. Chen, and P. Zhao. 2013. Monitoring and estimating drought-induced impacts on forest structure, growth, function, and ecosystem services using remote-sensing data: Recent progress and future challenges. Environmental Reviews 21:103–115.</w:t>
       </w:r>
     </w:p>
-    <w:bookmarkEnd w:id="196"/>
-    <w:bookmarkEnd w:id="197"/>
+    <w:bookmarkEnd w:id="210"/>
+    <w:bookmarkEnd w:id="211"/>
     <w:sectPr>
       <w:pgSz w:w="12240" w:h="15840"/>
       <w:pgMar w:top="1440" w:right="1440" w:bottom="1440" w:left="1440" w:header="720" w:footer="720" w:gutter="0"/>
@@ -8194,9 +8724,6 @@
     <w:abstractNumId w:val="991"/>
   </w:num>
   <w:num w:numId="1002">
-    <w:abstractNumId w:val="991"/>
-  </w:num>
-  <w:num w:numId="1003">
     <w:abstractNumId w:val="991"/>
   </w:num>
 </w:numbering>

</xml_diff>